<commit_message>
actualizacion de graficas del reporteCLB
actualizacion de graficas del reporteCLB
</commit_message>
<xml_diff>
--- a/Nirho/reportes/reporteCLB.docx
+++ b/Nirho/reportes/reporteCLB.docx
@@ -23,7 +23,7 @@
             <wp:docPr id="13" name="Imagen 7">
               <a:extLst xmlns:a="http://schemas.openxmlformats.org/drawingml/2006/main">
                 <a:ext uri="{FF2B5EF4-FFF2-40B4-BE49-F238E27FC236}">
-                  <a16:creationId xmlns:lc="http://schemas.openxmlformats.org/drawingml/2006/lockedCanvas" xmlns:a16="http://schemas.microsoft.com/office/drawing/2014/main" xmlns:p="http://schemas.openxmlformats.org/presentationml/2006/main" xmlns="" xmlns:w="http://schemas.openxmlformats.org/wordprocessingml/2006/main" xmlns:w10="urn:schemas-microsoft-com:office:word" xmlns:v="urn:schemas-microsoft-com:vml" xmlns:o="urn:schemas-microsoft-com:office:office" id="{CB343EB0-E8F0-FC47-B29C-3DF343F12700}"/>
+                  <a16:creationId xmlns:o="urn:schemas-microsoft-com:office:office" xmlns:v="urn:schemas-microsoft-com:vml" xmlns:w10="urn:schemas-microsoft-com:office:word" xmlns:w="http://schemas.openxmlformats.org/wordprocessingml/2006/main" xmlns="" xmlns:p="http://schemas.openxmlformats.org/presentationml/2006/main" xmlns:a16="http://schemas.microsoft.com/office/drawing/2014/main" xmlns:lc="http://schemas.openxmlformats.org/drawingml/2006/lockedCanvas" id="{CB343EB0-E8F0-FC47-B29C-3DF343F12700}"/>
                 </a:ext>
               </a:extLst>
             </wp:docPr>
@@ -37,7 +37,7 @@
                     <pic:cNvPr id="8" name="Imagen 7">
                       <a:extLst>
                         <a:ext uri="{FF2B5EF4-FFF2-40B4-BE49-F238E27FC236}">
-                          <a16:creationId xmlns:lc="http://schemas.openxmlformats.org/drawingml/2006/lockedCanvas" xmlns:a16="http://schemas.microsoft.com/office/drawing/2014/main" xmlns:p="http://schemas.openxmlformats.org/presentationml/2006/main" xmlns="" xmlns:w="http://schemas.openxmlformats.org/wordprocessingml/2006/main" xmlns:w10="urn:schemas-microsoft-com:office:word" xmlns:v="urn:schemas-microsoft-com:vml" xmlns:o="urn:schemas-microsoft-com:office:office" id="{CB343EB0-E8F0-FC47-B29C-3DF343F12700}"/>
+                          <a16:creationId xmlns:o="urn:schemas-microsoft-com:office:office" xmlns:v="urn:schemas-microsoft-com:vml" xmlns:w10="urn:schemas-microsoft-com:office:word" xmlns:w="http://schemas.openxmlformats.org/wordprocessingml/2006/main" xmlns="" xmlns:p="http://schemas.openxmlformats.org/presentationml/2006/main" xmlns:a16="http://schemas.microsoft.com/office/drawing/2014/main" xmlns:lc="http://schemas.openxmlformats.org/drawingml/2006/lockedCanvas" id="{CB343EB0-E8F0-FC47-B29C-3DF343F12700}"/>
                         </a:ext>
                       </a:extLst>
                     </pic:cNvPr>
@@ -681,8 +681,6 @@
               </w:rPr>
               <w:t>Á</w:t>
             </w:r>
-            <w:bookmarkStart w:id="3" w:name="_GoBack"/>
-            <w:bookmarkEnd w:id="3"/>
             <w:r>
               <w:rPr>
                 <w:b/>
@@ -960,7 +958,7 @@
         </w:rPr>
         <w:lastRenderedPageBreak/>
         <w:drawing>
-          <wp:inline distT="0" distB="0" distL="0" distR="0">
+          <wp:inline distT="0" distB="0" distL="0" distR="0" wp14:anchorId="4A639086" wp14:editId="68AC2E68">
             <wp:extent cx="5486400" cy="3200400"/>
             <wp:effectExtent l="0" t="0" r="0" b="0"/>
             <wp:docPr id="6" name="Gráfico 6"/>
@@ -982,7 +980,7 @@
           <w:lang w:eastAsia="es-MX"/>
         </w:rPr>
         <w:drawing>
-          <wp:inline distT="0" distB="0" distL="0" distR="0">
+          <wp:inline distT="0" distB="0" distL="0" distR="0" wp14:anchorId="307D41CB" wp14:editId="5051E5CE">
             <wp:extent cx="5486400" cy="3200400"/>
             <wp:effectExtent l="0" t="0" r="0" b="0"/>
             <wp:docPr id="11" name="Gráfico 11"/>
@@ -997,6 +995,10 @@
       </w:r>
     </w:p>
     <w:p/>
+    <w:p>
+      <w:bookmarkStart w:id="3" w:name="_GoBack"/>
+      <w:bookmarkEnd w:id="3"/>
+    </w:p>
     <w:sectPr>
       <w:headerReference w:type="default" r:id="rId15"/>
       <w:footerReference w:type="default" r:id="rId16"/>
@@ -1348,7 +1350,7 @@
         </mc:Choice>
         <mc:Fallback>
           <w:pict>
-            <v:shapetype w14:anchorId="435D68B2" id="_x0000_t6" coordsize="21600,21600" o:spt="6" path="m,l,21600r21600,xe">
+            <v:shapetype w14:anchorId="1569A6A6" id="_x0000_t6" coordsize="21600,21600" o:spt="6" path="m,l,21600r21600,xe">
               <v:stroke joinstyle="miter"/>
               <v:path gradientshapeok="t" o:connecttype="custom" o:connectlocs="0,0;0,10800;0,21600;10800,21600;21600,21600;10800,10800" textboxrect="1800,12600,12600,19800"/>
             </v:shapetype>
@@ -1399,7 +1401,7 @@
                       <a:effectLst/>
                       <a:extLst>
                         <a:ext uri="{C572A759-6A51-4108-AA02-DFA0A04FC94B}">
-                          <ma14:wrappingTextBoxFlag xmlns:cx="http://schemas.microsoft.com/office/drawing/2014/chartex" xmlns:w16se="http://schemas.microsoft.com/office/word/2015/wordml/symex" xmlns="" xmlns:o="urn:schemas-microsoft-com:office:office" xmlns:v="urn:schemas-microsoft-com:vml" xmlns:w10="urn:schemas-microsoft-com:office:word" xmlns:w="http://schemas.openxmlformats.org/wordprocessingml/2006/main" xmlns:ma14="http://schemas.microsoft.com/office/mac/drawingml/2011/main" xmlns:mv="urn:schemas-microsoft-com:mac:vml" xmlns:mo="http://schemas.microsoft.com/office/mac/office/2008/main"/>
+                          <ma14:wrappingTextBoxFlag xmlns:mo="http://schemas.microsoft.com/office/mac/office/2008/main" xmlns:mv="urn:schemas-microsoft-com:mac:vml" xmlns:ma14="http://schemas.microsoft.com/office/mac/drawingml/2011/main" xmlns:w="http://schemas.openxmlformats.org/wordprocessingml/2006/main" xmlns:w10="urn:schemas-microsoft-com:office:word" xmlns:v="urn:schemas-microsoft-com:vml" xmlns:o="urn:schemas-microsoft-com:office:office" xmlns="" xmlns:w16se="http://schemas.microsoft.com/office/word/2015/wordml/symex" xmlns:cx="http://schemas.microsoft.com/office/drawing/2014/chartex"/>
                         </a:ext>
                       </a:extLst>
                     </wps:spPr>
@@ -1631,7 +1633,7 @@
         </mc:Choice>
         <mc:Fallback>
           <w:pict>
-            <v:shape w14:anchorId="7C76B9EA" id="Snip Single Corner Rectangle 14" o:spid="_x0000_s1026" style="position:absolute;margin-left:475.65pt;margin-top:-64.75pt;width:126pt;height:117pt;rotation:-90;z-index:-251655680;visibility:visible;mso-wrap-style:square;mso-width-percent:0;mso-height-percent:0;mso-wrap-distance-left:9pt;mso-wrap-distance-top:0;mso-wrap-distance-right:9pt;mso-wrap-distance-bottom:0;mso-position-horizontal:absolute;mso-position-horizontal-relative:text;mso-position-vertical:absolute;mso-position-vertical-relative:text;mso-width-percent:0;mso-height-percent:0;mso-width-relative:margin;mso-height-relative:margin;v-text-anchor:middle" coordsize="1600200,1485900" o:gfxdata="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" path="m,l857250,r400050,742950l1600200,1485900,,1485900,,xe" fillcolor="#677378" stroked="f">
+            <v:shape w14:anchorId="44621E8E" id="Snip Single Corner Rectangle 14" o:spid="_x0000_s1026" style="position:absolute;margin-left:475.65pt;margin-top:-64.75pt;width:126pt;height:117pt;rotation:-90;z-index:-251655680;visibility:visible;mso-wrap-style:square;mso-width-percent:0;mso-height-percent:0;mso-wrap-distance-left:9pt;mso-wrap-distance-top:0;mso-wrap-distance-right:9pt;mso-wrap-distance-bottom:0;mso-position-horizontal:absolute;mso-position-horizontal-relative:text;mso-position-vertical:absolute;mso-position-vertical-relative:text;mso-width-percent:0;mso-height-percent:0;mso-width-relative:margin;mso-height-relative:margin;v-text-anchor:middle" coordsize="1600200,1485900" o:gfxdata="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" path="m,l857250,r400050,742950l1600200,1485900,,1485900,,xe" fillcolor="#677378" stroked="f">
               <v:shadow on="t" color="black" opacity="22937f" origin=",.5" offset="0,.63889mm"/>
               <v:path arrowok="t" o:connecttype="custom" o:connectlocs="0,0;857250,0;1257300,742950;1600200,1485900;0,1485900;0,0" o:connectangles="0,0,0,0,0,0"/>
             </v:shape>
@@ -1730,7 +1732,7 @@
         </mc:Choice>
         <mc:Fallback>
           <w:pict>
-            <v:shapetype w14:anchorId="16A974B9" id="_x0000_t6" coordsize="21600,21600" o:spt="6" path="m,l,21600r21600,xe">
+            <v:shapetype w14:anchorId="1E61B774" id="_x0000_t6" coordsize="21600,21600" o:spt="6" path="m,l,21600r21600,xe">
               <v:stroke joinstyle="miter"/>
               <v:path gradientshapeok="t" o:connecttype="custom" o:connectlocs="0,0;0,10800;0,21600;10800,21600;21600,21600;10800,10800" textboxrect="1800,12600,12600,19800"/>
             </v:shapetype>
@@ -3408,7 +3410,7 @@
               <c:strCache>
                 <c:ptCount val="1"/>
                 <c:pt idx="0">
-                  <c:v>Serie 1</c:v>
+                  <c:v>Promedio área</c:v>
                 </c:pt>
               </c:strCache>
             </c:strRef>
@@ -3441,18 +3443,9 @@
             <c:strRef>
               <c:f>Hoja1!$A$2:$A$5</c:f>
               <c:strCache>
-                <c:ptCount val="4"/>
+                <c:ptCount val="1"/>
                 <c:pt idx="0">
-                  <c:v>Categoría 1</c:v>
-                </c:pt>
-                <c:pt idx="1">
-                  <c:v>Categoría 2</c:v>
-                </c:pt>
-                <c:pt idx="2">
-                  <c:v>Categoría 3</c:v>
-                </c:pt>
-                <c:pt idx="3">
-                  <c:v>Categoría 4</c:v>
+                  <c:v>area x</c:v>
                 </c:pt>
               </c:strCache>
             </c:strRef>
@@ -3464,16 +3457,7 @@
                 <c:formatCode>General</c:formatCode>
                 <c:ptCount val="4"/>
                 <c:pt idx="0">
-                  <c:v>4.3</c:v>
-                </c:pt>
-                <c:pt idx="1">
-                  <c:v>2.5</c:v>
-                </c:pt>
-                <c:pt idx="2">
-                  <c:v>3.5</c:v>
-                </c:pt>
-                <c:pt idx="3">
-                  <c:v>4.5</c:v>
+                  <c:v>0</c:v>
                 </c:pt>
               </c:numCache>
             </c:numRef>
@@ -3494,7 +3478,7 @@
               <c:strCache>
                 <c:ptCount val="1"/>
                 <c:pt idx="0">
-                  <c:v>Serie 2</c:v>
+                  <c:v>Promedio empresa</c:v>
                 </c:pt>
               </c:strCache>
             </c:strRef>
@@ -3527,18 +3511,9 @@
             <c:strRef>
               <c:f>Hoja1!$A$2:$A$5</c:f>
               <c:strCache>
-                <c:ptCount val="4"/>
+                <c:ptCount val="1"/>
                 <c:pt idx="0">
-                  <c:v>Categoría 1</c:v>
-                </c:pt>
-                <c:pt idx="1">
-                  <c:v>Categoría 2</c:v>
-                </c:pt>
-                <c:pt idx="2">
-                  <c:v>Categoría 3</c:v>
-                </c:pt>
-                <c:pt idx="3">
-                  <c:v>Categoría 4</c:v>
+                  <c:v>area x</c:v>
                 </c:pt>
               </c:strCache>
             </c:strRef>
@@ -3550,16 +3525,7 @@
                 <c:formatCode>General</c:formatCode>
                 <c:ptCount val="4"/>
                 <c:pt idx="0">
-                  <c:v>2.4</c:v>
-                </c:pt>
-                <c:pt idx="1">
-                  <c:v>4.4000000000000004</c:v>
-                </c:pt>
-                <c:pt idx="2">
-                  <c:v>1.8</c:v>
-                </c:pt>
-                <c:pt idx="3">
-                  <c:v>2.8</c:v>
+                  <c:v>0</c:v>
                 </c:pt>
               </c:numCache>
             </c:numRef>
@@ -3568,92 +3534,6 @@
           <c:extLst xmlns:c16r2="http://schemas.microsoft.com/office/drawing/2015/06/chart">
             <c:ext xmlns:c16="http://schemas.microsoft.com/office/drawing/2014/chart" uri="{C3380CC4-5D6E-409C-BE32-E72D297353CC}">
               <c16:uniqueId val="{00000001-09CA-4F6E-89DB-5C82751123FC}"/>
-            </c:ext>
-          </c:extLst>
-        </c:ser>
-        <c:ser>
-          <c:idx val="2"/>
-          <c:order val="2"/>
-          <c:tx>
-            <c:strRef>
-              <c:f>Hoja1!$D$1</c:f>
-              <c:strCache>
-                <c:ptCount val="1"/>
-                <c:pt idx="0">
-                  <c:v>Serie 3</c:v>
-                </c:pt>
-              </c:strCache>
-            </c:strRef>
-          </c:tx>
-          <c:spPr>
-            <a:ln w="28575" cap="rnd">
-              <a:solidFill>
-                <a:schemeClr val="accent3"/>
-              </a:solidFill>
-              <a:round/>
-            </a:ln>
-            <a:effectLst/>
-          </c:spPr>
-          <c:marker>
-            <c:symbol val="circle"/>
-            <c:size val="5"/>
-            <c:spPr>
-              <a:solidFill>
-                <a:schemeClr val="accent3"/>
-              </a:solidFill>
-              <a:ln w="9525">
-                <a:solidFill>
-                  <a:schemeClr val="accent3"/>
-                </a:solidFill>
-              </a:ln>
-              <a:effectLst/>
-            </c:spPr>
-          </c:marker>
-          <c:cat>
-            <c:strRef>
-              <c:f>Hoja1!$A$2:$A$5</c:f>
-              <c:strCache>
-                <c:ptCount val="4"/>
-                <c:pt idx="0">
-                  <c:v>Categoría 1</c:v>
-                </c:pt>
-                <c:pt idx="1">
-                  <c:v>Categoría 2</c:v>
-                </c:pt>
-                <c:pt idx="2">
-                  <c:v>Categoría 3</c:v>
-                </c:pt>
-                <c:pt idx="3">
-                  <c:v>Categoría 4</c:v>
-                </c:pt>
-              </c:strCache>
-            </c:strRef>
-          </c:cat>
-          <c:val>
-            <c:numRef>
-              <c:f>Hoja1!$D$2:$D$5</c:f>
-              <c:numCache>
-                <c:formatCode>General</c:formatCode>
-                <c:ptCount val="4"/>
-                <c:pt idx="0">
-                  <c:v>2</c:v>
-                </c:pt>
-                <c:pt idx="1">
-                  <c:v>2</c:v>
-                </c:pt>
-                <c:pt idx="2">
-                  <c:v>3</c:v>
-                </c:pt>
-                <c:pt idx="3">
-                  <c:v>5</c:v>
-                </c:pt>
-              </c:numCache>
-            </c:numRef>
-          </c:val>
-          <c:smooth val="0"/>
-          <c:extLst xmlns:c16r2="http://schemas.microsoft.com/office/drawing/2015/06/chart">
-            <c:ext xmlns:c16="http://schemas.microsoft.com/office/drawing/2014/chart" uri="{C3380CC4-5D6E-409C-BE32-E72D297353CC}">
-              <c16:uniqueId val="{00000002-09CA-4F6E-89DB-5C82751123FC}"/>
             </c:ext>
           </c:extLst>
         </c:ser>
@@ -3667,11 +3547,11 @@
         </c:dLbls>
         <c:marker val="1"/>
         <c:smooth val="0"/>
-        <c:axId val="-1349782912"/>
-        <c:axId val="-1349793248"/>
+        <c:axId val="-121150160"/>
+        <c:axId val="-121149072"/>
       </c:lineChart>
       <c:catAx>
-        <c:axId val="-1349782912"/>
+        <c:axId val="-121150160"/>
         <c:scaling>
           <c:orientation val="minMax"/>
         </c:scaling>
@@ -3714,7 +3594,7 @@
             <a:endParaRPr lang="es-MX"/>
           </a:p>
         </c:txPr>
-        <c:crossAx val="-1349793248"/>
+        <c:crossAx val="-121149072"/>
         <c:crosses val="autoZero"/>
         <c:auto val="1"/>
         <c:lblAlgn val="ctr"/>
@@ -3722,7 +3602,7 @@
         <c:noMultiLvlLbl val="0"/>
       </c:catAx>
       <c:valAx>
-        <c:axId val="-1349793248"/>
+        <c:axId val="-121149072"/>
         <c:scaling>
           <c:orientation val="minMax"/>
         </c:scaling>
@@ -3773,7 +3653,7 @@
             <a:endParaRPr lang="es-MX"/>
           </a:p>
         </c:txPr>
-        <c:crossAx val="-1349782912"/>
+        <c:crossAx val="-121150160"/>
         <c:crosses val="autoZero"/>
         <c:crossBetween val="between"/>
       </c:valAx>
@@ -4123,11 +4003,11 @@
           <c:showPercent val="0"/>
           <c:showBubbleSize val="0"/>
         </c:dLbls>
-        <c:axId val="-1349792704"/>
-        <c:axId val="-1349792160"/>
+        <c:axId val="-121148528"/>
+        <c:axId val="-121145264"/>
       </c:radarChart>
       <c:catAx>
-        <c:axId val="-1349792704"/>
+        <c:axId val="-121148528"/>
         <c:scaling>
           <c:orientation val="minMax"/>
         </c:scaling>
@@ -4170,7 +4050,7 @@
             <a:endParaRPr lang="es-MX"/>
           </a:p>
         </c:txPr>
-        <c:crossAx val="-1349792160"/>
+        <c:crossAx val="-121145264"/>
         <c:crosses val="autoZero"/>
         <c:auto val="1"/>
         <c:lblAlgn val="ctr"/>
@@ -4178,7 +4058,7 @@
         <c:noMultiLvlLbl val="0"/>
       </c:catAx>
       <c:valAx>
-        <c:axId val="-1349792160"/>
+        <c:axId val="-121145264"/>
         <c:scaling>
           <c:orientation val="minMax"/>
         </c:scaling>
@@ -4229,7 +4109,7 @@
             <a:endParaRPr lang="es-MX"/>
           </a:p>
         </c:txPr>
-        <c:crossAx val="-1349792704"/>
+        <c:crossAx val="-121148528"/>
         <c:crosses val="autoZero"/>
         <c:crossBetween val="between"/>
       </c:valAx>
@@ -5685,7 +5565,7 @@
 </file>
 
 <file path=customXml/itemProps1.xml><?xml version="1.0" encoding="utf-8"?>
-<ds:datastoreItem xmlns:ds="http://schemas.openxmlformats.org/officeDocument/2006/customXml" ds:itemID="{F61DFA88-7916-4DC7-BA2F-8BF8500B4D7A}">
+<ds:datastoreItem xmlns:ds="http://schemas.openxmlformats.org/officeDocument/2006/customXml" ds:itemID="{E981394B-EF07-420A-B915-CBDABE90DE19}">
   <ds:schemaRefs>
     <ds:schemaRef ds:uri="http://schemas.openxmlformats.org/officeDocument/2006/bibliography"/>
   </ds:schemaRefs>

</xml_diff>

<commit_message>
se agrega la sección de categorias en reporteCLB
se agrega la sección de categorias en reporteCLB
</commit_message>
<xml_diff>
--- a/Nirho/reportes/reporteCLB.docx
+++ b/Nirho/reportes/reporteCLB.docx
@@ -542,8 +542,8 @@
         </w:rPr>
         <w:drawing>
           <wp:inline distT="0" distB="0" distL="0" distR="0" wp14:anchorId="0F3B7275" wp14:editId="76A2A35B">
-            <wp:extent cx="5612130" cy="2248880"/>
-            <wp:effectExtent l="0" t="0" r="7620" b="0"/>
+            <wp:extent cx="2590800" cy="2248535"/>
+            <wp:effectExtent l="0" t="0" r="0" b="0"/>
             <wp:docPr id="20" name="Imagen 20"/>
             <wp:cNvGraphicFramePr>
               <a:graphicFrameLocks xmlns:a="http://schemas.openxmlformats.org/drawingml/2006/main" noChangeAspect="1"/>
@@ -557,7 +557,7 @@
                       <a:picLocks noChangeAspect="1" noChangeArrowheads="1"/>
                     </pic:cNvPicPr>
                   </pic:nvPicPr>
-                  <pic:blipFill>
+                  <pic:blipFill rotWithShape="1">
                     <a:blip r:embed="rId12">
                       <a:extLst>
                         <a:ext uri="{28A0092B-C50C-407E-A947-70E740481C1C}">
@@ -565,15 +565,13 @@
                         </a:ext>
                       </a:extLst>
                     </a:blip>
-                    <a:srcRect/>
-                    <a:stretch>
-                      <a:fillRect/>
-                    </a:stretch>
+                    <a:srcRect r="53829"/>
+                    <a:stretch/>
                   </pic:blipFill>
                   <pic:spPr bwMode="auto">
                     <a:xfrm>
                       <a:off x="0" y="0"/>
-                      <a:ext cx="5612130" cy="2248880"/>
+                      <a:ext cx="2591198" cy="2248880"/>
                     </a:xfrm>
                     <a:prstGeom prst="rect">
                       <a:avLst/>
@@ -582,6 +580,11 @@
                     <a:ln>
                       <a:noFill/>
                     </a:ln>
+                    <a:extLst>
+                      <a:ext uri="{53640926-AAD7-44D8-BBD7-CCE9431645EC}">
+                        <a14:shadowObscured xmlns:a14="http://schemas.microsoft.com/office/drawing/2010/main"/>
+                      </a:ext>
+                    </a:extLst>
                   </pic:spPr>
                 </pic:pic>
               </a:graphicData>
@@ -590,18 +593,147 @@
         </w:drawing>
       </w:r>
     </w:p>
+    <w:p/>
     <w:p>
       <w:pPr>
-        <w:pStyle w:val="Titulo1Nirho"/>
+        <w:pStyle w:val="TituloNormalNirho"/>
       </w:pPr>
+      <w:r>
+        <w:t>Categorías por área</w:t>
+      </w:r>
     </w:p>
-    <w:p/>
-    <w:p/>
-    <w:p/>
-    <w:p/>
-    <w:p/>
-    <w:p/>
-    <w:p/>
+    <w:tbl>
+      <w:tblPr>
+        <w:tblW w:w="8977" w:type="dxa"/>
+        <w:tblBorders>
+          <w:top w:val="single" w:sz="0" w:space="0" w:color="auto"/>
+          <w:left w:val="single" w:sz="0" w:space="0" w:color="auto"/>
+          <w:bottom w:val="single" w:sz="0" w:space="0" w:color="auto"/>
+          <w:right w:val="single" w:sz="0" w:space="0" w:color="auto"/>
+          <w:insideH w:val="single" w:sz="0" w:space="0" w:color="auto"/>
+          <w:insideV w:val="single" w:sz="0" w:space="0" w:color="auto"/>
+        </w:tblBorders>
+        <w:tblLook w:val="04A0" w:firstRow="1" w:lastRow="0" w:firstColumn="1" w:lastColumn="0" w:noHBand="0" w:noVBand="1"/>
+        <w:tblCaption w:val="Categorias por area"/>
+      </w:tblPr>
+      <w:tblGrid>
+        <w:gridCol w:w="2311"/>
+        <w:gridCol w:w="4210"/>
+        <w:gridCol w:w="2456"/>
+      </w:tblGrid>
+      <w:tr>
+        <w:trPr>
+          <w:trHeight w:val="565"/>
+        </w:trPr>
+        <w:tc>
+          <w:tcPr>
+            <w:tcW w:w="0" w:type="auto"/>
+            <w:shd w:val="clear" w:color="auto" w:fill="B8C426"/>
+            <w:vAlign w:val="center"/>
+          </w:tcPr>
+          <w:p>
+            <w:pPr>
+              <w:pStyle w:val="ParrafoNirho"/>
+              <w:jc w:val="center"/>
+              <w:textAlignment w:val="center"/>
+              <w:rPr>
+                <w:b/>
+                <w:sz w:val="24"/>
+              </w:rPr>
+            </w:pPr>
+            <w:bookmarkStart w:id="2" w:name="_GoBack"/>
+            <w:r>
+              <w:rPr>
+                <w:b/>
+                <w:sz w:val="24"/>
+              </w:rPr>
+              <w:t>Á</w:t>
+            </w:r>
+            <w:r>
+              <w:rPr>
+                <w:b/>
+                <w:sz w:val="24"/>
+              </w:rPr>
+              <w:t>REA</w:t>
+            </w:r>
+          </w:p>
+        </w:tc>
+        <w:tc>
+          <w:tcPr>
+            <w:tcW w:w="0" w:type="auto"/>
+            <w:shd w:val="clear" w:color="auto" w:fill="B8C426"/>
+            <w:vAlign w:val="center"/>
+          </w:tcPr>
+          <w:p>
+            <w:pPr>
+              <w:pStyle w:val="ParrafoNirho"/>
+              <w:jc w:val="center"/>
+              <w:textAlignment w:val="center"/>
+              <w:rPr>
+                <w:b/>
+                <w:sz w:val="24"/>
+              </w:rPr>
+            </w:pPr>
+            <w:r>
+              <w:rPr>
+                <w:b/>
+                <w:sz w:val="24"/>
+              </w:rPr>
+              <w:t>CATEGORÍA</w:t>
+            </w:r>
+          </w:p>
+        </w:tc>
+        <w:tc>
+          <w:tcPr>
+            <w:tcW w:w="0" w:type="auto"/>
+            <w:shd w:val="clear" w:color="auto" w:fill="B8C426"/>
+            <w:vAlign w:val="center"/>
+          </w:tcPr>
+          <w:p>
+            <w:pPr>
+              <w:pStyle w:val="ParrafoNirho"/>
+              <w:jc w:val="center"/>
+              <w:textAlignment w:val="center"/>
+              <w:rPr>
+                <w:b/>
+                <w:sz w:val="24"/>
+              </w:rPr>
+            </w:pPr>
+            <w:r>
+              <w:rPr>
+                <w:b/>
+                <w:sz w:val="24"/>
+              </w:rPr>
+              <w:t>TEMA</w:t>
+            </w:r>
+          </w:p>
+        </w:tc>
+      </w:tr>
+      <w:tr>
+        <w:trPr>
+          <w:trHeight w:val="466"/>
+        </w:trPr>
+        <w:tc>
+          <w:tcPr>
+            <w:tcW w:w="0" w:type="auto"/>
+          </w:tcPr>
+          <w:p/>
+        </w:tc>
+        <w:tc>
+          <w:tcPr>
+            <w:tcW w:w="0" w:type="auto"/>
+          </w:tcPr>
+          <w:p/>
+        </w:tc>
+        <w:tc>
+          <w:tcPr>
+            <w:tcW w:w="0" w:type="auto"/>
+          </w:tcPr>
+          <w:p/>
+        </w:tc>
+      </w:tr>
+      <w:bookmarkEnd w:id="2"/>
+    </w:tbl>
     <w:p/>
     <w:p/>
     <w:p/>
@@ -618,11 +750,11 @@
           <w:sz w:val="44"/>
         </w:rPr>
       </w:pPr>
-      <w:bookmarkStart w:id="2" w:name="_Toc533373811"/>
+      <w:bookmarkStart w:id="3" w:name="_Toc533373811"/>
       <w:r>
         <w:t>Resultados por Empresa</w:t>
       </w:r>
-      <w:bookmarkEnd w:id="2"/>
+      <w:bookmarkEnd w:id="3"/>
       <w:r>
         <w:br/>
       </w:r>
@@ -995,10 +1127,7 @@
       </w:r>
     </w:p>
     <w:p/>
-    <w:p>
-      <w:bookmarkStart w:id="3" w:name="_GoBack"/>
-      <w:bookmarkEnd w:id="3"/>
-    </w:p>
+    <w:p/>
     <w:sectPr>
       <w:headerReference w:type="default" r:id="rId15"/>
       <w:footerReference w:type="default" r:id="rId16"/>
@@ -1350,7 +1479,7 @@
         </mc:Choice>
         <mc:Fallback>
           <w:pict>
-            <v:shapetype w14:anchorId="1569A6A6" id="_x0000_t6" coordsize="21600,21600" o:spt="6" path="m,l,21600r21600,xe">
+            <v:shapetype w14:anchorId="73EAD593" id="_x0000_t6" coordsize="21600,21600" o:spt="6" path="m,l,21600r21600,xe">
               <v:stroke joinstyle="miter"/>
               <v:path gradientshapeok="t" o:connecttype="custom" o:connectlocs="0,0;0,10800;0,21600;10800,21600;21600,21600;10800,10800" textboxrect="1800,12600,12600,19800"/>
             </v:shapetype>
@@ -1633,7 +1762,7 @@
         </mc:Choice>
         <mc:Fallback>
           <w:pict>
-            <v:shape w14:anchorId="44621E8E" id="Snip Single Corner Rectangle 14" o:spid="_x0000_s1026" style="position:absolute;margin-left:475.65pt;margin-top:-64.75pt;width:126pt;height:117pt;rotation:-90;z-index:-251655680;visibility:visible;mso-wrap-style:square;mso-width-percent:0;mso-height-percent:0;mso-wrap-distance-left:9pt;mso-wrap-distance-top:0;mso-wrap-distance-right:9pt;mso-wrap-distance-bottom:0;mso-position-horizontal:absolute;mso-position-horizontal-relative:text;mso-position-vertical:absolute;mso-position-vertical-relative:text;mso-width-percent:0;mso-height-percent:0;mso-width-relative:margin;mso-height-relative:margin;v-text-anchor:middle" coordsize="1600200,1485900" o:gfxdata="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" path="m,l857250,r400050,742950l1600200,1485900,,1485900,,xe" fillcolor="#677378" stroked="f">
+            <v:shape w14:anchorId="4EBB5CE7" id="Snip Single Corner Rectangle 14" o:spid="_x0000_s1026" style="position:absolute;margin-left:475.65pt;margin-top:-64.75pt;width:126pt;height:117pt;rotation:-90;z-index:-251655680;visibility:visible;mso-wrap-style:square;mso-width-percent:0;mso-height-percent:0;mso-wrap-distance-left:9pt;mso-wrap-distance-top:0;mso-wrap-distance-right:9pt;mso-wrap-distance-bottom:0;mso-position-horizontal:absolute;mso-position-horizontal-relative:text;mso-position-vertical:absolute;mso-position-vertical-relative:text;mso-width-percent:0;mso-height-percent:0;mso-width-relative:margin;mso-height-relative:margin;v-text-anchor:middle" coordsize="1600200,1485900" o:gfxdata="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" path="m,l857250,r400050,742950l1600200,1485900,,1485900,,xe" fillcolor="#677378" stroked="f">
               <v:shadow on="t" color="black" opacity="22937f" origin=",.5" offset="0,.63889mm"/>
               <v:path arrowok="t" o:connecttype="custom" o:connectlocs="0,0;857250,0;1257300,742950;1600200,1485900;0,1485900;0,0" o:connectangles="0,0,0,0,0,0"/>
             </v:shape>
@@ -1732,7 +1861,7 @@
         </mc:Choice>
         <mc:Fallback>
           <w:pict>
-            <v:shapetype w14:anchorId="1E61B774" id="_x0000_t6" coordsize="21600,21600" o:spt="6" path="m,l,21600r21600,xe">
+            <v:shapetype w14:anchorId="03706FC9" id="_x0000_t6" coordsize="21600,21600" o:spt="6" path="m,l,21600r21600,xe">
               <v:stroke joinstyle="miter"/>
               <v:path gradientshapeok="t" o:connecttype="custom" o:connectlocs="0,0;0,10800;0,21600;10800,21600;21600,21600;10800,10800" textboxrect="1800,12600,12600,19800"/>
             </v:shapetype>
@@ -3547,11 +3676,11 @@
         </c:dLbls>
         <c:marker val="1"/>
         <c:smooth val="0"/>
-        <c:axId val="-121150160"/>
-        <c:axId val="-121149072"/>
+        <c:axId val="-1203649072"/>
+        <c:axId val="-1203644720"/>
       </c:lineChart>
       <c:catAx>
-        <c:axId val="-121150160"/>
+        <c:axId val="-1203649072"/>
         <c:scaling>
           <c:orientation val="minMax"/>
         </c:scaling>
@@ -3594,7 +3723,7 @@
             <a:endParaRPr lang="es-MX"/>
           </a:p>
         </c:txPr>
-        <c:crossAx val="-121149072"/>
+        <c:crossAx val="-1203644720"/>
         <c:crosses val="autoZero"/>
         <c:auto val="1"/>
         <c:lblAlgn val="ctr"/>
@@ -3602,7 +3731,7 @@
         <c:noMultiLvlLbl val="0"/>
       </c:catAx>
       <c:valAx>
-        <c:axId val="-121149072"/>
+        <c:axId val="-1203644720"/>
         <c:scaling>
           <c:orientation val="minMax"/>
         </c:scaling>
@@ -3653,7 +3782,7 @@
             <a:endParaRPr lang="es-MX"/>
           </a:p>
         </c:txPr>
-        <c:crossAx val="-121150160"/>
+        <c:crossAx val="-1203649072"/>
         <c:crosses val="autoZero"/>
         <c:crossBetween val="between"/>
       </c:valAx>
@@ -4003,11 +4132,11 @@
           <c:showPercent val="0"/>
           <c:showBubbleSize val="0"/>
         </c:dLbls>
-        <c:axId val="-121148528"/>
-        <c:axId val="-121145264"/>
+        <c:axId val="-1203638192"/>
+        <c:axId val="-1203644176"/>
       </c:radarChart>
       <c:catAx>
-        <c:axId val="-121148528"/>
+        <c:axId val="-1203638192"/>
         <c:scaling>
           <c:orientation val="minMax"/>
         </c:scaling>
@@ -4050,7 +4179,7 @@
             <a:endParaRPr lang="es-MX"/>
           </a:p>
         </c:txPr>
-        <c:crossAx val="-121145264"/>
+        <c:crossAx val="-1203644176"/>
         <c:crosses val="autoZero"/>
         <c:auto val="1"/>
         <c:lblAlgn val="ctr"/>
@@ -4058,7 +4187,7 @@
         <c:noMultiLvlLbl val="0"/>
       </c:catAx>
       <c:valAx>
-        <c:axId val="-121145264"/>
+        <c:axId val="-1203644176"/>
         <c:scaling>
           <c:orientation val="minMax"/>
         </c:scaling>
@@ -4109,7 +4238,7 @@
             <a:endParaRPr lang="es-MX"/>
           </a:p>
         </c:txPr>
-        <c:crossAx val="-121148528"/>
+        <c:crossAx val="-1203638192"/>
         <c:crosses val="autoZero"/>
         <c:crossBetween val="between"/>
       </c:valAx>
@@ -5565,7 +5694,7 @@
 </file>
 
 <file path=customXml/itemProps1.xml><?xml version="1.0" encoding="utf-8"?>
-<ds:datastoreItem xmlns:ds="http://schemas.openxmlformats.org/officeDocument/2006/customXml" ds:itemID="{E981394B-EF07-420A-B915-CBDABE90DE19}">
+<ds:datastoreItem xmlns:ds="http://schemas.openxmlformats.org/officeDocument/2006/customXml" ds:itemID="{59A915E2-0811-4D4E-82E2-0AEB5A336ECA}">
   <ds:schemaRefs>
     <ds:schemaRef ds:uri="http://schemas.openxmlformats.org/officeDocument/2006/bibliography"/>
   </ds:schemaRefs>

</xml_diff>

<commit_message>
Ajustes de reportes CLB, EVD, EVO360
Ajustes de reportes CLB, EVD, EVO360
</commit_message>
<xml_diff>
--- a/Nirho/reportes/reporteCLB.docx
+++ b/Nirho/reportes/reporteCLB.docx
@@ -1,6 +1,6 @@
 
 <file path=word/document.xml><?xml version="1.0" encoding="utf-8"?>
-<w:document xmlns:wpc="http://schemas.microsoft.com/office/word/2010/wordprocessingCanvas" xmlns:mc="http://schemas.openxmlformats.org/markup-compatibility/2006" xmlns:o="urn:schemas-microsoft-com:office:office" xmlns:r="http://schemas.openxmlformats.org/officeDocument/2006/relationships" xmlns:m="http://schemas.openxmlformats.org/officeDocument/2006/math" xmlns:v="urn:schemas-microsoft-com:vml" xmlns:wp14="http://schemas.microsoft.com/office/word/2010/wordprocessingDrawing" xmlns:wp="http://schemas.openxmlformats.org/drawingml/2006/wordprocessingDrawing" xmlns:w10="urn:schemas-microsoft-com:office:word" xmlns:w="http://schemas.openxmlformats.org/wordprocessingml/2006/main" xmlns:w14="http://schemas.microsoft.com/office/word/2010/wordml" xmlns:wpg="http://schemas.microsoft.com/office/word/2010/wordprocessingGroup" xmlns:wpi="http://schemas.microsoft.com/office/word/2010/wordprocessingInk" xmlns:wne="http://schemas.microsoft.com/office/word/2006/wordml" xmlns:wps="http://schemas.microsoft.com/office/word/2010/wordprocessingShape" mc:Ignorable="w14 wp14">
+<w:document xmlns:wpc="http://schemas.microsoft.com/office/word/2010/wordprocessingCanvas" xmlns:mc="http://schemas.openxmlformats.org/markup-compatibility/2006" xmlns:o="urn:schemas-microsoft-com:office:office" xmlns:r="http://schemas.openxmlformats.org/officeDocument/2006/relationships" xmlns:m="http://schemas.openxmlformats.org/officeDocument/2006/math" xmlns:v="urn:schemas-microsoft-com:vml" xmlns:wp14="http://schemas.microsoft.com/office/word/2010/wordprocessingDrawing" xmlns:wp="http://schemas.openxmlformats.org/drawingml/2006/wordprocessingDrawing" xmlns:w10="urn:schemas-microsoft-com:office:word" xmlns:w="http://schemas.openxmlformats.org/wordprocessingml/2006/main" xmlns:w14="http://schemas.microsoft.com/office/word/2010/wordml" xmlns:w15="http://schemas.microsoft.com/office/word/2012/wordml" xmlns:wpg="http://schemas.microsoft.com/office/word/2010/wordprocessingGroup" xmlns:wpi="http://schemas.microsoft.com/office/word/2010/wordprocessingInk" xmlns:wne="http://schemas.microsoft.com/office/word/2006/wordml" xmlns:wps="http://schemas.microsoft.com/office/word/2010/wordprocessingShape" mc:Ignorable="w14 w15 wp14">
   <w:body>
     <w:p>
       <w:pPr>
@@ -23,7 +23,7 @@
             <wp:docPr id="13" name="Imagen 7">
               <a:extLst xmlns:a="http://schemas.openxmlformats.org/drawingml/2006/main">
                 <a:ext uri="{FF2B5EF4-FFF2-40B4-BE49-F238E27FC236}">
-                  <a16:creationId xmlns:lc="http://schemas.openxmlformats.org/drawingml/2006/lockedCanvas" xmlns:a16="http://schemas.microsoft.com/office/drawing/2014/main" xmlns:p="http://schemas.openxmlformats.org/presentationml/2006/main" xmlns="" xmlns:w="http://schemas.openxmlformats.org/wordprocessingml/2006/main" xmlns:w10="urn:schemas-microsoft-com:office:word" xmlns:v="urn:schemas-microsoft-com:vml" xmlns:o="urn:schemas-microsoft-com:office:office" xmlns:w15="http://schemas.microsoft.com/office/word/2012/wordml" id="{CB343EB0-E8F0-FC47-B29C-3DF343F12700}"/>
+                  <a16:creationId xmlns:o="urn:schemas-microsoft-com:office:office" xmlns:v="urn:schemas-microsoft-com:vml" xmlns:w10="urn:schemas-microsoft-com:office:word" xmlns:w="http://schemas.openxmlformats.org/wordprocessingml/2006/main" xmlns="" xmlns:p="http://schemas.openxmlformats.org/presentationml/2006/main" xmlns:a16="http://schemas.microsoft.com/office/drawing/2014/main" xmlns:lc="http://schemas.openxmlformats.org/drawingml/2006/lockedCanvas" id="{CB343EB0-E8F0-FC47-B29C-3DF343F12700}"/>
                 </a:ext>
               </a:extLst>
             </wp:docPr>
@@ -37,7 +37,7 @@
                     <pic:cNvPr id="8" name="Imagen 7">
                       <a:extLst>
                         <a:ext uri="{FF2B5EF4-FFF2-40B4-BE49-F238E27FC236}">
-                          <a16:creationId xmlns:lc="http://schemas.openxmlformats.org/drawingml/2006/lockedCanvas" xmlns:a16="http://schemas.microsoft.com/office/drawing/2014/main" xmlns:p="http://schemas.openxmlformats.org/presentationml/2006/main" xmlns="" xmlns:w="http://schemas.openxmlformats.org/wordprocessingml/2006/main" xmlns:w10="urn:schemas-microsoft-com:office:word" xmlns:v="urn:schemas-microsoft-com:vml" xmlns:o="urn:schemas-microsoft-com:office:office" xmlns:w15="http://schemas.microsoft.com/office/word/2012/wordml" id="{CB343EB0-E8F0-FC47-B29C-3DF343F12700}"/>
+                          <a16:creationId xmlns:o="urn:schemas-microsoft-com:office:office" xmlns:v="urn:schemas-microsoft-com:vml" xmlns:w10="urn:schemas-microsoft-com:office:word" xmlns:w="http://schemas.openxmlformats.org/wordprocessingml/2006/main" xmlns="" xmlns:p="http://schemas.openxmlformats.org/presentationml/2006/main" xmlns:a16="http://schemas.microsoft.com/office/drawing/2014/main" xmlns:lc="http://schemas.openxmlformats.org/drawingml/2006/lockedCanvas" id="{CB343EB0-E8F0-FC47-B29C-3DF343F12700}"/>
                         </a:ext>
                       </a:extLst>
                     </pic:cNvPr>
@@ -46,7 +46,7 @@
                     </pic:cNvPicPr>
                   </pic:nvPicPr>
                   <pic:blipFill>
-                    <a:blip r:embed="rId9"/>
+                    <a:blip r:embed="rId8"/>
                     <a:stretch>
                       <a:fillRect/>
                     </a:stretch>
@@ -92,10 +92,7 @@
         <w:jc w:val="right"/>
       </w:pPr>
     </w:p>
-    <w:p>
-      <w:bookmarkStart w:id="0" w:name="_GoBack"/>
-      <w:bookmarkEnd w:id="0"/>
-    </w:p>
+    <w:p/>
     <w:p>
       <w:pPr>
         <w:tabs>
@@ -334,11 +331,11 @@
       <w:pPr>
         <w:pStyle w:val="Titulo1Nirho"/>
       </w:pPr>
-      <w:bookmarkStart w:id="1" w:name="_Toc533556434"/>
+      <w:bookmarkStart w:id="0" w:name="_Toc533556434"/>
       <w:r>
         <w:t>Introducción</w:t>
       </w:r>
-      <w:bookmarkEnd w:id="1"/>
+      <w:bookmarkEnd w:id="0"/>
     </w:p>
     <w:p>
       <w:r>
@@ -364,7 +361,7 @@
                     </pic:cNvPicPr>
                   </pic:nvPicPr>
                   <pic:blipFill>
-                    <a:blip r:embed="rId10">
+                    <a:blip r:embed="rId9">
                       <a:extLst>
                         <a:ext uri="{28A0092B-C50C-407E-A947-70E740481C1C}">
                           <a14:useLocalDpi xmlns:a14="http://schemas.microsoft.com/office/drawing/2010/main" val="0"/>
@@ -420,7 +417,7 @@
                     </pic:cNvPicPr>
                   </pic:nvPicPr>
                   <pic:blipFill>
-                    <a:blip r:embed="rId11">
+                    <a:blip r:embed="rId10">
                       <a:extLst>
                         <a:ext uri="{28A0092B-C50C-407E-A947-70E740481C1C}">
                           <a14:useLocalDpi xmlns:a14="http://schemas.microsoft.com/office/drawing/2010/main" val="0"/>
@@ -462,11 +459,11 @@
       <w:pPr>
         <w:pStyle w:val="Titulo1Nirho"/>
       </w:pPr>
-      <w:bookmarkStart w:id="2" w:name="_Toc533556435"/>
+      <w:bookmarkStart w:id="1" w:name="_Toc533556435"/>
       <w:r>
         <w:t>Categorías que Integran el Estudio</w:t>
       </w:r>
-      <w:bookmarkEnd w:id="2"/>
+      <w:bookmarkEnd w:id="1"/>
     </w:p>
     <w:p/>
     <w:p>
@@ -493,7 +490,7 @@
                     </pic:cNvPicPr>
                   </pic:nvPicPr>
                   <pic:blipFill rotWithShape="1">
-                    <a:blip r:embed="rId12">
+                    <a:blip r:embed="rId11">
                       <a:extLst>
                         <a:ext uri="{28A0092B-C50C-407E-A947-70E740481C1C}">
                           <a14:useLocalDpi xmlns:a14="http://schemas.microsoft.com/office/drawing/2010/main" val="0"/>
@@ -683,11 +680,11 @@
           <w:sz w:val="44"/>
         </w:rPr>
       </w:pPr>
-      <w:bookmarkStart w:id="3" w:name="_Toc533373811"/>
+      <w:bookmarkStart w:id="2" w:name="_Toc533373811"/>
       <w:r>
         <w:t>Resultados por Empresa</w:t>
       </w:r>
-      <w:bookmarkEnd w:id="3"/>
+      <w:bookmarkEnd w:id="2"/>
       <w:r>
         <w:br/>
       </w:r>
@@ -716,8 +713,8 @@
       </w:tblPr>
       <w:tblGrid>
         <w:gridCol w:w="1244"/>
-        <w:gridCol w:w="2267"/>
-        <w:gridCol w:w="5466"/>
+        <w:gridCol w:w="5900"/>
+        <w:gridCol w:w="1833"/>
       </w:tblGrid>
       <w:tr>
         <w:trPr>
@@ -757,7 +754,7 @@
         </w:tc>
         <w:tc>
           <w:tcPr>
-            <w:tcW w:w="0" w:type="auto"/>
+            <w:tcW w:w="5900" w:type="dxa"/>
             <w:shd w:val="clear" w:color="auto" w:fill="B8C426"/>
             <w:vAlign w:val="center"/>
           </w:tcPr>
@@ -782,7 +779,7 @@
         </w:tc>
         <w:tc>
           <w:tcPr>
-            <w:tcW w:w="0" w:type="auto"/>
+            <w:tcW w:w="1833" w:type="dxa"/>
             <w:shd w:val="clear" w:color="auto" w:fill="B8C426"/>
             <w:vAlign w:val="center"/>
           </w:tcPr>
@@ -818,13 +815,13 @@
         </w:tc>
         <w:tc>
           <w:tcPr>
-            <w:tcW w:w="0" w:type="auto"/>
+            <w:tcW w:w="5900" w:type="dxa"/>
           </w:tcPr>
           <w:p/>
         </w:tc>
         <w:tc>
           <w:tcPr>
-            <w:tcW w:w="0" w:type="auto"/>
+            <w:tcW w:w="1833" w:type="dxa"/>
           </w:tcPr>
           <w:p/>
         </w:tc>
@@ -1012,11 +1009,17 @@
         </w:tc>
       </w:tr>
     </w:tbl>
+    <w:p/>
+    <w:p/>
+    <w:p/>
+    <w:p/>
+    <w:p/>
+    <w:p/>
+    <w:p/>
+    <w:p/>
+    <w:p/>
+    <w:p/>
     <w:p>
-      <w:r>
-        <w:lastRenderedPageBreak/>
-        <w:br/>
-      </w:r>
       <w:r>
         <w:rPr>
           <w:noProof/>
@@ -1030,13 +1033,14 @@
             <wp:cNvGraphicFramePr/>
             <a:graphic xmlns:a="http://schemas.openxmlformats.org/drawingml/2006/main">
               <a:graphicData uri="http://schemas.openxmlformats.org/drawingml/2006/chart">
-                <c:chart xmlns:c="http://schemas.openxmlformats.org/drawingml/2006/chart" xmlns:r="http://schemas.openxmlformats.org/officeDocument/2006/relationships" r:id="rId13"/>
+                <c:chart xmlns:c="http://schemas.openxmlformats.org/drawingml/2006/chart" xmlns:r="http://schemas.openxmlformats.org/officeDocument/2006/relationships" r:id="rId12"/>
               </a:graphicData>
             </a:graphic>
           </wp:inline>
         </w:drawing>
       </w:r>
     </w:p>
+    <w:p/>
     <w:p/>
     <w:p>
       <w:r>
@@ -1052,7 +1056,7 @@
             <wp:cNvGraphicFramePr/>
             <a:graphic xmlns:a="http://schemas.openxmlformats.org/drawingml/2006/main">
               <a:graphicData uri="http://schemas.openxmlformats.org/drawingml/2006/chart">
-                <c:chart xmlns:c="http://schemas.openxmlformats.org/drawingml/2006/chart" xmlns:r="http://schemas.openxmlformats.org/officeDocument/2006/relationships" r:id="rId14"/>
+                <c:chart xmlns:c="http://schemas.openxmlformats.org/drawingml/2006/chart" xmlns:r="http://schemas.openxmlformats.org/officeDocument/2006/relationships" r:id="rId13"/>
               </a:graphicData>
             </a:graphic>
           </wp:inline>
@@ -1060,10 +1064,13 @@
       </w:r>
     </w:p>
     <w:p/>
-    <w:p/>
+    <w:p>
+      <w:bookmarkStart w:id="3" w:name="_GoBack"/>
+      <w:bookmarkEnd w:id="3"/>
+    </w:p>
     <w:sectPr>
-      <w:headerReference w:type="default" r:id="rId15"/>
-      <w:footerReference w:type="default" r:id="rId16"/>
+      <w:headerReference w:type="default" r:id="rId14"/>
+      <w:footerReference w:type="default" r:id="rId15"/>
       <w:pgSz w:w="12240" w:h="15840"/>
       <w:pgMar w:top="1521" w:right="1701" w:bottom="1417" w:left="1701" w:header="708" w:footer="1390" w:gutter="0"/>
       <w:cols w:space="708"/>
@@ -1075,7 +1082,7 @@
 </file>
 
 <file path=word/endnotes.xml><?xml version="1.0" encoding="utf-8"?>
-<w:endnotes xmlns:wpc="http://schemas.microsoft.com/office/word/2010/wordprocessingCanvas" xmlns:mc="http://schemas.openxmlformats.org/markup-compatibility/2006" xmlns:o="urn:schemas-microsoft-com:office:office" xmlns:r="http://schemas.openxmlformats.org/officeDocument/2006/relationships" xmlns:m="http://schemas.openxmlformats.org/officeDocument/2006/math" xmlns:v="urn:schemas-microsoft-com:vml" xmlns:wp14="http://schemas.microsoft.com/office/word/2010/wordprocessingDrawing" xmlns:wp="http://schemas.openxmlformats.org/drawingml/2006/wordprocessingDrawing" xmlns:w10="urn:schemas-microsoft-com:office:word" xmlns:w="http://schemas.openxmlformats.org/wordprocessingml/2006/main" xmlns:w14="http://schemas.microsoft.com/office/word/2010/wordml" xmlns:wpg="http://schemas.microsoft.com/office/word/2010/wordprocessingGroup" xmlns:wpi="http://schemas.microsoft.com/office/word/2010/wordprocessingInk" xmlns:wne="http://schemas.microsoft.com/office/word/2006/wordml" xmlns:wps="http://schemas.microsoft.com/office/word/2010/wordprocessingShape" mc:Ignorable="w14 wp14">
+<w:endnotes xmlns:wpc="http://schemas.microsoft.com/office/word/2010/wordprocessingCanvas" xmlns:mc="http://schemas.openxmlformats.org/markup-compatibility/2006" xmlns:o="urn:schemas-microsoft-com:office:office" xmlns:r="http://schemas.openxmlformats.org/officeDocument/2006/relationships" xmlns:m="http://schemas.openxmlformats.org/officeDocument/2006/math" xmlns:v="urn:schemas-microsoft-com:vml" xmlns:wp14="http://schemas.microsoft.com/office/word/2010/wordprocessingDrawing" xmlns:wp="http://schemas.openxmlformats.org/drawingml/2006/wordprocessingDrawing" xmlns:w10="urn:schemas-microsoft-com:office:word" xmlns:w="http://schemas.openxmlformats.org/wordprocessingml/2006/main" xmlns:w14="http://schemas.microsoft.com/office/word/2010/wordml" xmlns:w15="http://schemas.microsoft.com/office/word/2012/wordml" xmlns:wpg="http://schemas.microsoft.com/office/word/2010/wordprocessingGroup" xmlns:wpi="http://schemas.microsoft.com/office/word/2010/wordprocessingInk" xmlns:wne="http://schemas.microsoft.com/office/word/2006/wordml" xmlns:wps="http://schemas.microsoft.com/office/word/2010/wordprocessingShape" mc:Ignorable="w14 w15 wp14">
   <w:endnote w:type="separator" w:id="-1">
     <w:p>
       <w:pPr>
@@ -1100,7 +1107,7 @@
 </file>
 
 <file path=word/footer1.xml><?xml version="1.0" encoding="utf-8"?>
-<w:ftr xmlns:wpc="http://schemas.microsoft.com/office/word/2010/wordprocessingCanvas" xmlns:mc="http://schemas.openxmlformats.org/markup-compatibility/2006" xmlns:o="urn:schemas-microsoft-com:office:office" xmlns:r="http://schemas.openxmlformats.org/officeDocument/2006/relationships" xmlns:m="http://schemas.openxmlformats.org/officeDocument/2006/math" xmlns:v="urn:schemas-microsoft-com:vml" xmlns:wp14="http://schemas.microsoft.com/office/word/2010/wordprocessingDrawing" xmlns:wp="http://schemas.openxmlformats.org/drawingml/2006/wordprocessingDrawing" xmlns:w10="urn:schemas-microsoft-com:office:word" xmlns:w="http://schemas.openxmlformats.org/wordprocessingml/2006/main" xmlns:w14="http://schemas.microsoft.com/office/word/2010/wordml" xmlns:wpg="http://schemas.microsoft.com/office/word/2010/wordprocessingGroup" xmlns:wpi="http://schemas.microsoft.com/office/word/2010/wordprocessingInk" xmlns:wne="http://schemas.microsoft.com/office/word/2006/wordml" xmlns:wps="http://schemas.microsoft.com/office/word/2010/wordprocessingShape" mc:Ignorable="w14 wp14">
+<w:ftr xmlns:wpc="http://schemas.microsoft.com/office/word/2010/wordprocessingCanvas" xmlns:mc="http://schemas.openxmlformats.org/markup-compatibility/2006" xmlns:o="urn:schemas-microsoft-com:office:office" xmlns:r="http://schemas.openxmlformats.org/officeDocument/2006/relationships" xmlns:m="http://schemas.openxmlformats.org/officeDocument/2006/math" xmlns:v="urn:schemas-microsoft-com:vml" xmlns:wp14="http://schemas.microsoft.com/office/word/2010/wordprocessingDrawing" xmlns:wp="http://schemas.openxmlformats.org/drawingml/2006/wordprocessingDrawing" xmlns:w10="urn:schemas-microsoft-com:office:word" xmlns:w="http://schemas.openxmlformats.org/wordprocessingml/2006/main" xmlns:w14="http://schemas.microsoft.com/office/word/2010/wordml" xmlns:w15="http://schemas.microsoft.com/office/word/2012/wordml" xmlns:wpg="http://schemas.microsoft.com/office/word/2010/wordprocessingGroup" xmlns:wpi="http://schemas.microsoft.com/office/word/2010/wordprocessingInk" xmlns:wne="http://schemas.microsoft.com/office/word/2006/wordml" xmlns:wps="http://schemas.microsoft.com/office/word/2010/wordprocessingShape" mc:Ignorable="w14 w15 wp14">
   <w:p>
     <w:pPr>
       <w:pStyle w:val="Piedepgina"/>
@@ -1113,7 +1120,7 @@
 </file>
 
 <file path=word/footnotes.xml><?xml version="1.0" encoding="utf-8"?>
-<w:footnotes xmlns:wpc="http://schemas.microsoft.com/office/word/2010/wordprocessingCanvas" xmlns:mc="http://schemas.openxmlformats.org/markup-compatibility/2006" xmlns:o="urn:schemas-microsoft-com:office:office" xmlns:r="http://schemas.openxmlformats.org/officeDocument/2006/relationships" xmlns:m="http://schemas.openxmlformats.org/officeDocument/2006/math" xmlns:v="urn:schemas-microsoft-com:vml" xmlns:wp14="http://schemas.microsoft.com/office/word/2010/wordprocessingDrawing" xmlns:wp="http://schemas.openxmlformats.org/drawingml/2006/wordprocessingDrawing" xmlns:w10="urn:schemas-microsoft-com:office:word" xmlns:w="http://schemas.openxmlformats.org/wordprocessingml/2006/main" xmlns:w14="http://schemas.microsoft.com/office/word/2010/wordml" xmlns:wpg="http://schemas.microsoft.com/office/word/2010/wordprocessingGroup" xmlns:wpi="http://schemas.microsoft.com/office/word/2010/wordprocessingInk" xmlns:wne="http://schemas.microsoft.com/office/word/2006/wordml" xmlns:wps="http://schemas.microsoft.com/office/word/2010/wordprocessingShape" mc:Ignorable="w14 wp14">
+<w:footnotes xmlns:wpc="http://schemas.microsoft.com/office/word/2010/wordprocessingCanvas" xmlns:mc="http://schemas.openxmlformats.org/markup-compatibility/2006" xmlns:o="urn:schemas-microsoft-com:office:office" xmlns:r="http://schemas.openxmlformats.org/officeDocument/2006/relationships" xmlns:m="http://schemas.openxmlformats.org/officeDocument/2006/math" xmlns:v="urn:schemas-microsoft-com:vml" xmlns:wp14="http://schemas.microsoft.com/office/word/2010/wordprocessingDrawing" xmlns:wp="http://schemas.openxmlformats.org/drawingml/2006/wordprocessingDrawing" xmlns:w10="urn:schemas-microsoft-com:office:word" xmlns:w="http://schemas.openxmlformats.org/wordprocessingml/2006/main" xmlns:w14="http://schemas.microsoft.com/office/word/2010/wordml" xmlns:w15="http://schemas.microsoft.com/office/word/2012/wordml" xmlns:wpg="http://schemas.microsoft.com/office/word/2010/wordprocessingGroup" xmlns:wpi="http://schemas.microsoft.com/office/word/2010/wordprocessingInk" xmlns:wne="http://schemas.microsoft.com/office/word/2006/wordml" xmlns:wps="http://schemas.microsoft.com/office/word/2010/wordprocessingShape" mc:Ignorable="w14 w15 wp14">
   <w:footnote w:type="separator" w:id="-1">
     <w:p>
       <w:pPr>
@@ -1138,7 +1145,7 @@
 </file>
 
 <file path=word/header1.xml><?xml version="1.0" encoding="utf-8"?>
-<w:hdr xmlns:wpc="http://schemas.microsoft.com/office/word/2010/wordprocessingCanvas" xmlns:mc="http://schemas.openxmlformats.org/markup-compatibility/2006" xmlns:o="urn:schemas-microsoft-com:office:office" xmlns:r="http://schemas.openxmlformats.org/officeDocument/2006/relationships" xmlns:m="http://schemas.openxmlformats.org/officeDocument/2006/math" xmlns:v="urn:schemas-microsoft-com:vml" xmlns:wp14="http://schemas.microsoft.com/office/word/2010/wordprocessingDrawing" xmlns:wp="http://schemas.openxmlformats.org/drawingml/2006/wordprocessingDrawing" xmlns:w10="urn:schemas-microsoft-com:office:word" xmlns:w="http://schemas.openxmlformats.org/wordprocessingml/2006/main" xmlns:w14="http://schemas.microsoft.com/office/word/2010/wordml" xmlns:wpg="http://schemas.microsoft.com/office/word/2010/wordprocessingGroup" xmlns:wpi="http://schemas.microsoft.com/office/word/2010/wordprocessingInk" xmlns:wne="http://schemas.microsoft.com/office/word/2006/wordml" xmlns:wps="http://schemas.microsoft.com/office/word/2010/wordprocessingShape" mc:Ignorable="w14 wp14">
+<w:hdr xmlns:wpc="http://schemas.microsoft.com/office/word/2010/wordprocessingCanvas" xmlns:mc="http://schemas.openxmlformats.org/markup-compatibility/2006" xmlns:o="urn:schemas-microsoft-com:office:office" xmlns:r="http://schemas.openxmlformats.org/officeDocument/2006/relationships" xmlns:m="http://schemas.openxmlformats.org/officeDocument/2006/math" xmlns:v="urn:schemas-microsoft-com:vml" xmlns:wp14="http://schemas.microsoft.com/office/word/2010/wordprocessingDrawing" xmlns:wp="http://schemas.openxmlformats.org/drawingml/2006/wordprocessingDrawing" xmlns:w10="urn:schemas-microsoft-com:office:word" xmlns:w="http://schemas.openxmlformats.org/wordprocessingml/2006/main" xmlns:w14="http://schemas.microsoft.com/office/word/2010/wordml" xmlns:w15="http://schemas.microsoft.com/office/word/2012/wordml" xmlns:wpg="http://schemas.microsoft.com/office/word/2010/wordprocessingGroup" xmlns:wpi="http://schemas.microsoft.com/office/word/2010/wordprocessingInk" xmlns:wne="http://schemas.microsoft.com/office/word/2006/wordml" xmlns:wps="http://schemas.microsoft.com/office/word/2010/wordprocessingShape" mc:Ignorable="w14 w15 wp14">
   <w:p>
     <w:pPr>
       <w:pStyle w:val="Encabezado"/>
@@ -1227,7 +1234,7 @@
             </wp:anchor>
           </w:drawing>
         </mc:Choice>
-        <mc:Fallback xmlns:w15="http://schemas.microsoft.com/office/word/2012/wordml">
+        <mc:Fallback>
           <w:pict>
             <v:shapetype w14:anchorId="25C72472" id="_x0000_t202" coordsize="21600,21600" o:spt="202" path="m,l,21600r21600,l21600,xe">
               <v:stroke joinstyle="miter"/>
@@ -1424,8 +1431,8 @@
 </file>
 
 <file path=word/numbering.xml><?xml version="1.0" encoding="utf-8"?>
-<w:numbering xmlns:wpc="http://schemas.microsoft.com/office/word/2010/wordprocessingCanvas" xmlns:mc="http://schemas.openxmlformats.org/markup-compatibility/2006" xmlns:o="urn:schemas-microsoft-com:office:office" xmlns:r="http://schemas.openxmlformats.org/officeDocument/2006/relationships" xmlns:m="http://schemas.openxmlformats.org/officeDocument/2006/math" xmlns:v="urn:schemas-microsoft-com:vml" xmlns:wp14="http://schemas.microsoft.com/office/word/2010/wordprocessingDrawing" xmlns:wp="http://schemas.openxmlformats.org/drawingml/2006/wordprocessingDrawing" xmlns:w10="urn:schemas-microsoft-com:office:word" xmlns:w="http://schemas.openxmlformats.org/wordprocessingml/2006/main" xmlns:w14="http://schemas.microsoft.com/office/word/2010/wordml" xmlns:wpg="http://schemas.microsoft.com/office/word/2010/wordprocessingGroup" xmlns:wpi="http://schemas.microsoft.com/office/word/2010/wordprocessingInk" xmlns:wne="http://schemas.microsoft.com/office/word/2006/wordml" xmlns:wps="http://schemas.microsoft.com/office/word/2010/wordprocessingShape" mc:Ignorable="w14 wp14">
-  <w:abstractNum w:abstractNumId="0">
+<w:numbering xmlns:wpc="http://schemas.microsoft.com/office/word/2010/wordprocessingCanvas" xmlns:mc="http://schemas.openxmlformats.org/markup-compatibility/2006" xmlns:o="urn:schemas-microsoft-com:office:office" xmlns:r="http://schemas.openxmlformats.org/officeDocument/2006/relationships" xmlns:m="http://schemas.openxmlformats.org/officeDocument/2006/math" xmlns:v="urn:schemas-microsoft-com:vml" xmlns:wp14="http://schemas.microsoft.com/office/word/2010/wordprocessingDrawing" xmlns:wp="http://schemas.openxmlformats.org/drawingml/2006/wordprocessingDrawing" xmlns:w10="urn:schemas-microsoft-com:office:word" xmlns:w="http://schemas.openxmlformats.org/wordprocessingml/2006/main" xmlns:w14="http://schemas.microsoft.com/office/word/2010/wordml" xmlns:w15="http://schemas.microsoft.com/office/word/2012/wordml" xmlns:wpg="http://schemas.microsoft.com/office/word/2010/wordprocessingGroup" xmlns:wpi="http://schemas.microsoft.com/office/word/2010/wordprocessingInk" xmlns:wne="http://schemas.microsoft.com/office/word/2006/wordml" xmlns:wps="http://schemas.microsoft.com/office/word/2010/wordprocessingShape" mc:Ignorable="w14 w15 wp14">
+  <w:abstractNum w:abstractNumId="0" w15:restartNumberingAfterBreak="0">
     <w:nsid w:val="01C93D5E"/>
     <w:multiLevelType w:val="multilevel"/>
     <w:tmpl w:val="20C6AC06"/>
@@ -1538,7 +1545,7 @@
       </w:pPr>
     </w:lvl>
   </w:abstractNum>
-  <w:abstractNum w:abstractNumId="1">
+  <w:abstractNum w:abstractNumId="1" w15:restartNumberingAfterBreak="0">
     <w:nsid w:val="0FD52163"/>
     <w:multiLevelType w:val="multilevel"/>
     <w:tmpl w:val="20C6AC06"/>
@@ -1651,7 +1658,7 @@
       </w:pPr>
     </w:lvl>
   </w:abstractNum>
-  <w:abstractNum w:abstractNumId="2">
+  <w:abstractNum w:abstractNumId="2" w15:restartNumberingAfterBreak="0">
     <w:nsid w:val="14A65B0D"/>
     <w:multiLevelType w:val="multilevel"/>
     <w:tmpl w:val="9B86E4BA"/>
@@ -1701,7 +1708,7 @@
       <w:lvlJc w:val="left"/>
     </w:lvl>
   </w:abstractNum>
-  <w:abstractNum w:abstractNumId="3">
+  <w:abstractNum w:abstractNumId="3" w15:restartNumberingAfterBreak="0">
     <w:nsid w:val="239E18C4"/>
     <w:multiLevelType w:val="multilevel"/>
     <w:tmpl w:val="9A86ADB4"/>
@@ -1751,7 +1758,7 @@
       <w:lvlJc w:val="left"/>
     </w:lvl>
   </w:abstractNum>
-  <w:abstractNum w:abstractNumId="4">
+  <w:abstractNum w:abstractNumId="4" w15:restartNumberingAfterBreak="0">
     <w:nsid w:val="3A8F3347"/>
     <w:multiLevelType w:val="multilevel"/>
     <w:tmpl w:val="D13CA62E"/>
@@ -1801,7 +1808,7 @@
       <w:lvlJc w:val="left"/>
     </w:lvl>
   </w:abstractNum>
-  <w:abstractNum w:abstractNumId="5">
+  <w:abstractNum w:abstractNumId="5" w15:restartNumberingAfterBreak="0">
     <w:nsid w:val="61A3028D"/>
     <w:multiLevelType w:val="multilevel"/>
     <w:tmpl w:val="20C6AC06"/>
@@ -1936,7 +1943,7 @@
 </file>
 
 <file path=word/styles.xml><?xml version="1.0" encoding="utf-8"?>
-<w:styles xmlns:mc="http://schemas.openxmlformats.org/markup-compatibility/2006" xmlns:r="http://schemas.openxmlformats.org/officeDocument/2006/relationships" xmlns:w="http://schemas.openxmlformats.org/wordprocessingml/2006/main" xmlns:w14="http://schemas.microsoft.com/office/word/2010/wordml" mc:Ignorable="w14">
+<w:styles xmlns:mc="http://schemas.openxmlformats.org/markup-compatibility/2006" xmlns:r="http://schemas.openxmlformats.org/officeDocument/2006/relationships" xmlns:w="http://schemas.openxmlformats.org/wordprocessingml/2006/main" xmlns:w14="http://schemas.microsoft.com/office/word/2010/wordml" xmlns:w15="http://schemas.microsoft.com/office/word/2012/wordml" mc:Ignorable="w14 w15">
   <w:docDefaults>
     <w:rPrDefault>
       <w:rPr>
@@ -1952,663 +1959,378 @@
       </w:pPr>
     </w:pPrDefault>
   </w:docDefaults>
-  <w:latentStyles w:defLockedState="0" w:defUIPriority="99" w:defSemiHidden="1" w:defUnhideWhenUsed="1" w:defQFormat="0" w:count="267">
-    <w:lsdException w:name="Normal" w:semiHidden="0" w:uiPriority="0" w:unhideWhenUsed="0" w:qFormat="1"/>
-    <w:lsdException w:name="heading 1" w:semiHidden="0" w:uiPriority="9" w:unhideWhenUsed="0" w:qFormat="1"/>
-    <w:lsdException w:name="heading 2" w:uiPriority="9" w:qFormat="1"/>
-    <w:lsdException w:name="heading 3" w:uiPriority="9" w:qFormat="1"/>
-    <w:lsdException w:name="heading 4" w:uiPriority="9" w:qFormat="1"/>
-    <w:lsdException w:name="heading 5" w:uiPriority="9" w:qFormat="1"/>
-    <w:lsdException w:name="heading 6" w:uiPriority="9" w:qFormat="1"/>
-    <w:lsdException w:name="heading 7" w:uiPriority="9" w:qFormat="1"/>
-    <w:lsdException w:name="heading 8" w:uiPriority="9" w:qFormat="1"/>
-    <w:lsdException w:name="heading 9" w:uiPriority="9" w:qFormat="1"/>
-    <w:lsdException w:name="toc 1" w:uiPriority="39"/>
-    <w:lsdException w:name="toc 2" w:uiPriority="39"/>
-    <w:lsdException w:name="toc 3" w:uiPriority="39"/>
-    <w:lsdException w:name="toc 4" w:uiPriority="39"/>
-    <w:lsdException w:name="toc 5" w:uiPriority="39"/>
-    <w:lsdException w:name="toc 6" w:uiPriority="39"/>
-    <w:lsdException w:name="toc 7" w:uiPriority="39"/>
-    <w:lsdException w:name="toc 8" w:uiPriority="39"/>
-    <w:lsdException w:name="toc 9" w:uiPriority="39"/>
-    <w:lsdException w:name="caption" w:uiPriority="35" w:qFormat="1"/>
-    <w:lsdException w:name="Title" w:semiHidden="0" w:uiPriority="10" w:unhideWhenUsed="0" w:qFormat="1"/>
-    <w:lsdException w:name="Default Paragraph Font" w:uiPriority="1"/>
-    <w:lsdException w:name="Subtitle" w:semiHidden="0" w:uiPriority="11" w:unhideWhenUsed="0" w:qFormat="1"/>
-    <w:lsdException w:name="Strong" w:semiHidden="0" w:uiPriority="22" w:unhideWhenUsed="0" w:qFormat="1"/>
-    <w:lsdException w:name="Emphasis" w:semiHidden="0" w:uiPriority="20" w:unhideWhenUsed="0" w:qFormat="1"/>
-    <w:lsdException w:name="Table Grid" w:semiHidden="0" w:uiPriority="59" w:unhideWhenUsed="0"/>
-    <w:lsdException w:name="Placeholder Text" w:unhideWhenUsed="0"/>
-    <w:lsdException w:name="No Spacing" w:semiHidden="0" w:uiPriority="1" w:unhideWhenUsed="0" w:qFormat="1"/>
-    <w:lsdException w:name="Light Shading" w:semiHidden="0" w:uiPriority="60" w:unhideWhenUsed="0"/>
-    <w:lsdException w:name="Light List" w:semiHidden="0" w:uiPriority="61" w:unhideWhenUsed="0"/>
-    <w:lsdException w:name="Light Grid" w:semiHidden="0" w:uiPriority="62" w:unhideWhenUsed="0"/>
-    <w:lsdException w:name="Medium Shading 1" w:semiHidden="0" w:uiPriority="63" w:unhideWhenUsed="0"/>
-    <w:lsdException w:name="Medium Shading 2" w:semiHidden="0" w:uiPriority="64" w:unhideWhenUsed="0"/>
-    <w:lsdException w:name="Medium List 1" w:semiHidden="0" w:uiPriority="65" w:unhideWhenUsed="0"/>
-    <w:lsdException w:name="Medium List 2" w:semiHidden="0" w:uiPriority="66" w:unhideWhenUsed="0"/>
-    <w:lsdException w:name="Medium Grid 1" w:semiHidden="0" w:uiPriority="67" w:unhideWhenUsed="0"/>
-    <w:lsdException w:name="Medium Grid 2" w:semiHidden="0" w:uiPriority="68" w:unhideWhenUsed="0"/>
-    <w:lsdException w:name="Medium Grid 3" w:semiHidden="0" w:uiPriority="69" w:unhideWhenUsed="0"/>
-    <w:lsdException w:name="Dark List" w:semiHidden="0" w:uiPriority="70" w:unhideWhenUsed="0"/>
-    <w:lsdException w:name="Colorful Shading" w:semiHidden="0" w:uiPriority="71" w:unhideWhenUsed="0"/>
-    <w:lsdException w:name="Colorful List" w:semiHidden="0" w:uiPriority="72" w:unhideWhenUsed="0"/>
-    <w:lsdException w:name="Colorful Grid" w:semiHidden="0" w:uiPriority="73" w:unhideWhenUsed="0"/>
-    <w:lsdException w:name="Light Shading Accent 1" w:semiHidden="0" w:uiPriority="60" w:unhideWhenUsed="0"/>
-    <w:lsdException w:name="Light List Accent 1" w:semiHidden="0" w:uiPriority="61" w:unhideWhenUsed="0"/>
-    <w:lsdException w:name="Light Grid Accent 1" w:semiHidden="0" w:uiPriority="62" w:unhideWhenUsed="0"/>
-    <w:lsdException w:name="Medium Shading 1 Accent 1" w:semiHidden="0" w:uiPriority="63" w:unhideWhenUsed="0"/>
-    <w:lsdException w:name="Medium Shading 2 Accent 1" w:semiHidden="0" w:uiPriority="64" w:unhideWhenUsed="0"/>
-    <w:lsdException w:name="Medium List 1 Accent 1" w:semiHidden="0" w:uiPriority="65" w:unhideWhenUsed="0"/>
-    <w:lsdException w:name="Revision" w:unhideWhenUsed="0"/>
-    <w:lsdException w:name="List Paragraph" w:semiHidden="0" w:uiPriority="34" w:unhideWhenUsed="0" w:qFormat="1"/>
-    <w:lsdException w:name="Quote" w:semiHidden="0" w:uiPriority="29" w:unhideWhenUsed="0" w:qFormat="1"/>
-    <w:lsdException w:name="Intense Quote" w:semiHidden="0" w:uiPriority="30" w:unhideWhenUsed="0" w:qFormat="1"/>
-    <w:lsdException w:name="Medium List 2 Accent 1" w:semiHidden="0" w:uiPriority="66" w:unhideWhenUsed="0"/>
-    <w:lsdException w:name="Medium Grid 1 Accent 1" w:semiHidden="0" w:uiPriority="67" w:unhideWhenUsed="0"/>
-    <w:lsdException w:name="Medium Grid 2 Accent 1" w:semiHidden="0" w:uiPriority="68" w:unhideWhenUsed="0"/>
-    <w:lsdException w:name="Medium Grid 3 Accent 1" w:semiHidden="0" w:uiPriority="69" w:unhideWhenUsed="0"/>
-    <w:lsdException w:name="Dark List Accent 1" w:semiHidden="0" w:uiPriority="70" w:unhideWhenUsed="0"/>
-    <w:lsdException w:name="Colorful Shading Accent 1" w:semiHidden="0" w:uiPriority="71" w:unhideWhenUsed="0"/>
-    <w:lsdException w:name="Colorful List Accent 1" w:semiHidden="0" w:uiPriority="72" w:unhideWhenUsed="0"/>
-    <w:lsdException w:name="Colorful Grid Accent 1" w:semiHidden="0" w:uiPriority="73" w:unhideWhenUsed="0"/>
-    <w:lsdException w:name="Light Shading Accent 2" w:semiHidden="0" w:uiPriority="60" w:unhideWhenUsed="0"/>
-    <w:lsdException w:name="Light List Accent 2" w:semiHidden="0" w:uiPriority="61" w:unhideWhenUsed="0"/>
-    <w:lsdException w:name="Light Grid Accent 2" w:semiHidden="0" w:uiPriority="62" w:unhideWhenUsed="0"/>
-    <w:lsdException w:name="Medium Shading 1 Accent 2" w:semiHidden="0" w:uiPriority="63" w:unhideWhenUsed="0"/>
-    <w:lsdException w:name="Medium Shading 2 Accent 2" w:semiHidden="0" w:uiPriority="64" w:unhideWhenUsed="0"/>
-    <w:lsdException w:name="Medium List 1 Accent 2" w:semiHidden="0" w:uiPriority="65" w:unhideWhenUsed="0"/>
-    <w:lsdException w:name="Medium List 2 Accent 2" w:semiHidden="0" w:uiPriority="66" w:unhideWhenUsed="0"/>
-    <w:lsdException w:name="Medium Grid 1 Accent 2" w:semiHidden="0" w:uiPriority="67" w:unhideWhenUsed="0"/>
-    <w:lsdException w:name="Medium Grid 2 Accent 2" w:semiHidden="0" w:uiPriority="68" w:unhideWhenUsed="0"/>
-    <w:lsdException w:name="Medium Grid 3 Accent 2" w:semiHidden="0" w:uiPriority="69" w:unhideWhenUsed="0"/>
-    <w:lsdException w:name="Dark List Accent 2" w:semiHidden="0" w:uiPriority="70" w:unhideWhenUsed="0"/>
-    <w:lsdException w:name="Colorful Shading Accent 2" w:semiHidden="0" w:uiPriority="71" w:unhideWhenUsed="0"/>
-    <w:lsdException w:name="Colorful List Accent 2" w:semiHidden="0" w:uiPriority="72" w:unhideWhenUsed="0"/>
-    <w:lsdException w:name="Colorful Grid Accent 2" w:semiHidden="0" w:uiPriority="73" w:unhideWhenUsed="0"/>
-    <w:lsdException w:name="Light Shading Accent 3" w:semiHidden="0" w:uiPriority="60" w:unhideWhenUsed="0"/>
-    <w:lsdException w:name="Light List Accent 3" w:semiHidden="0" w:uiPriority="61" w:unhideWhenUsed="0"/>
-    <w:lsdException w:name="Light Grid Accent 3" w:semiHidden="0" w:uiPriority="62" w:unhideWhenUsed="0"/>
-    <w:lsdException w:name="Medium Shading 1 Accent 3" w:semiHidden="0" w:uiPriority="63" w:unhideWhenUsed="0"/>
-    <w:lsdException w:name="Medium Shading 2 Accent 3" w:semiHidden="0" w:uiPriority="64" w:unhideWhenUsed="0"/>
-    <w:lsdException w:name="Medium List 1 Accent 3" w:semiHidden="0" w:uiPriority="65" w:unhideWhenUsed="0"/>
-    <w:lsdException w:name="Medium List 2 Accent 3" w:semiHidden="0" w:uiPriority="66" w:unhideWhenUsed="0"/>
-    <w:lsdException w:name="Medium Grid 1 Accent 3" w:semiHidden="0" w:uiPriority="67" w:unhideWhenUsed="0"/>
-    <w:lsdException w:name="Medium Grid 2 Accent 3" w:semiHidden="0" w:uiPriority="68" w:unhideWhenUsed="0"/>
-    <w:lsdException w:name="Medium Grid 3 Accent 3" w:semiHidden="0" w:uiPriority="69" w:unhideWhenUsed="0"/>
-    <w:lsdException w:name="Dark List Accent 3" w:semiHidden="0" w:uiPriority="70" w:unhideWhenUsed="0"/>
-    <w:lsdException w:name="Colorful Shading Accent 3" w:semiHidden="0" w:uiPriority="71" w:unhideWhenUsed="0"/>
-    <w:lsdException w:name="Colorful List Accent 3" w:semiHidden="0" w:uiPriority="72" w:unhideWhenUsed="0"/>
-    <w:lsdException w:name="Colorful Grid Accent 3" w:semiHidden="0" w:uiPriority="73" w:unhideWhenUsed="0"/>
-    <w:lsdException w:name="Light Shading Accent 4" w:semiHidden="0" w:uiPriority="60" w:unhideWhenUsed="0"/>
-    <w:lsdException w:name="Light List Accent 4" w:semiHidden="0" w:uiPriority="61" w:unhideWhenUsed="0"/>
-    <w:lsdException w:name="Light Grid Accent 4" w:semiHidden="0" w:uiPriority="62" w:unhideWhenUsed="0"/>
-    <w:lsdException w:name="Medium Shading 1 Accent 4" w:semiHidden="0" w:uiPriority="63" w:unhideWhenUsed="0"/>
-    <w:lsdException w:name="Medium Shading 2 Accent 4" w:semiHidden="0" w:uiPriority="64" w:unhideWhenUsed="0"/>
-    <w:lsdException w:name="Medium List 1 Accent 4" w:semiHidden="0" w:uiPriority="65" w:unhideWhenUsed="0"/>
-    <w:lsdException w:name="Medium List 2 Accent 4" w:semiHidden="0" w:uiPriority="66" w:unhideWhenUsed="0"/>
-    <w:lsdException w:name="Medium Grid 1 Accent 4" w:semiHidden="0" w:uiPriority="67" w:unhideWhenUsed="0"/>
-    <w:lsdException w:name="Medium Grid 2 Accent 4" w:semiHidden="0" w:uiPriority="68" w:unhideWhenUsed="0"/>
-    <w:lsdException w:name="Medium Grid 3 Accent 4" w:semiHidden="0" w:uiPriority="69" w:unhideWhenUsed="0"/>
-    <w:lsdException w:name="Dark List Accent 4" w:semiHidden="0" w:uiPriority="70" w:unhideWhenUsed="0"/>
-    <w:lsdException w:name="Colorful Shading Accent 4" w:semiHidden="0" w:uiPriority="71" w:unhideWhenUsed="0"/>
-    <w:lsdException w:name="Colorful List Accent 4" w:semiHidden="0" w:uiPriority="72" w:unhideWhenUsed="0"/>
-    <w:lsdException w:name="Colorful Grid Accent 4" w:semiHidden="0" w:uiPriority="73" w:unhideWhenUsed="0"/>
-    <w:lsdException w:name="Light Shading Accent 5" w:semiHidden="0" w:uiPriority="60" w:unhideWhenUsed="0"/>
-    <w:lsdException w:name="Light List Accent 5" w:semiHidden="0" w:uiPriority="61" w:unhideWhenUsed="0"/>
-    <w:lsdException w:name="Light Grid Accent 5" w:semiHidden="0" w:uiPriority="62" w:unhideWhenUsed="0"/>
-    <w:lsdException w:name="Medium Shading 1 Accent 5" w:semiHidden="0" w:uiPriority="63" w:unhideWhenUsed="0"/>
-    <w:lsdException w:name="Medium Shading 2 Accent 5" w:semiHidden="0" w:uiPriority="64" w:unhideWhenUsed="0"/>
-    <w:lsdException w:name="Medium List 1 Accent 5" w:semiHidden="0" w:uiPriority="65" w:unhideWhenUsed="0"/>
-    <w:lsdException w:name="Medium List 2 Accent 5" w:semiHidden="0" w:uiPriority="66" w:unhideWhenUsed="0"/>
-    <w:lsdException w:name="Medium Grid 1 Accent 5" w:semiHidden="0" w:uiPriority="67" w:unhideWhenUsed="0"/>
-    <w:lsdException w:name="Medium Grid 2 Accent 5" w:semiHidden="0" w:uiPriority="68" w:unhideWhenUsed="0"/>
-    <w:lsdException w:name="Medium Grid 3 Accent 5" w:semiHidden="0" w:uiPriority="69" w:unhideWhenUsed="0"/>
-    <w:lsdException w:name="Dark List Accent 5" w:semiHidden="0" w:uiPriority="70" w:unhideWhenUsed="0"/>
-    <w:lsdException w:name="Colorful Shading Accent 5" w:semiHidden="0" w:uiPriority="71" w:unhideWhenUsed="0"/>
-    <w:lsdException w:name="Colorful List Accent 5" w:semiHidden="0" w:uiPriority="72" w:unhideWhenUsed="0"/>
-    <w:lsdException w:name="Colorful Grid Accent 5" w:semiHidden="0" w:uiPriority="73" w:unhideWhenUsed="0"/>
-    <w:lsdException w:name="Light Shading Accent 6" w:semiHidden="0" w:uiPriority="60" w:unhideWhenUsed="0"/>
-    <w:lsdException w:name="Light List Accent 6" w:semiHidden="0" w:uiPriority="61" w:unhideWhenUsed="0"/>
-    <w:lsdException w:name="Light Grid Accent 6" w:semiHidden="0" w:uiPriority="62" w:unhideWhenUsed="0"/>
-    <w:lsdException w:name="Medium Shading 1 Accent 6" w:semiHidden="0" w:uiPriority="63" w:unhideWhenUsed="0"/>
-    <w:lsdException w:name="Medium Shading 2 Accent 6" w:semiHidden="0" w:uiPriority="64" w:unhideWhenUsed="0"/>
-    <w:lsdException w:name="Medium List 1 Accent 6" w:semiHidden="0" w:uiPriority="65" w:unhideWhenUsed="0"/>
-    <w:lsdException w:name="Medium List 2 Accent 6" w:semiHidden="0" w:uiPriority="66" w:unhideWhenUsed="0"/>
-    <w:lsdException w:name="Medium Grid 1 Accent 6" w:semiHidden="0" w:uiPriority="67" w:unhideWhenUsed="0"/>
-    <w:lsdException w:name="Medium Grid 2 Accent 6" w:semiHidden="0" w:uiPriority="68" w:unhideWhenUsed="0"/>
-    <w:lsdException w:name="Medium Grid 3 Accent 6" w:semiHidden="0" w:uiPriority="69" w:unhideWhenUsed="0"/>
-    <w:lsdException w:name="Dark List Accent 6" w:semiHidden="0" w:uiPriority="70" w:unhideWhenUsed="0"/>
-    <w:lsdException w:name="Colorful Shading Accent 6" w:semiHidden="0" w:uiPriority="71" w:unhideWhenUsed="0"/>
-    <w:lsdException w:name="Colorful List Accent 6" w:semiHidden="0" w:uiPriority="72" w:unhideWhenUsed="0"/>
-    <w:lsdException w:name="Colorful Grid Accent 6" w:semiHidden="0" w:uiPriority="73" w:unhideWhenUsed="0"/>
-    <w:lsdException w:name="Subtle Emphasis" w:semiHidden="0" w:uiPriority="19" w:unhideWhenUsed="0" w:qFormat="1"/>
-    <w:lsdException w:name="Intense Emphasis" w:semiHidden="0" w:uiPriority="21" w:unhideWhenUsed="0" w:qFormat="1"/>
-    <w:lsdException w:name="Subtle Reference" w:semiHidden="0" w:uiPriority="31" w:unhideWhenUsed="0" w:qFormat="1"/>
-    <w:lsdException w:name="Intense Reference" w:semiHidden="0" w:uiPriority="32" w:unhideWhenUsed="0" w:qFormat="1"/>
-    <w:lsdException w:name="Book Title" w:semiHidden="0" w:uiPriority="33" w:unhideWhenUsed="0" w:qFormat="1"/>
-    <w:lsdException w:name="Bibliography" w:uiPriority="37"/>
-    <w:lsdException w:name="TOC Heading" w:uiPriority="39" w:qFormat="1"/>
-  </w:latentStyles>
-  <w:style w:type="paragraph" w:default="1" w:styleId="Normal">
-    <w:name w:val="Normal"/>
-    <w:qFormat/>
-  </w:style>
-  <w:style w:type="paragraph" w:styleId="Ttulo1">
-    <w:name w:val="heading 1"/>
-    <w:basedOn w:val="Normal"/>
-    <w:next w:val="Normal"/>
-    <w:link w:val="Ttulo1Car"/>
-    <w:uiPriority w:val="9"/>
-    <w:qFormat/>
-    <w:rsid w:val="00387680"/>
-    <w:pPr>
-      <w:keepNext/>
-      <w:keepLines/>
-      <w:spacing w:before="240" w:after="0"/>
-      <w:outlineLvl w:val="0"/>
-    </w:pPr>
-    <w:rPr>
-      <w:rFonts w:asciiTheme="majorHAnsi" w:eastAsiaTheme="majorEastAsia" w:hAnsiTheme="majorHAnsi" w:cstheme="majorBidi"/>
-      <w:color w:val="365F91" w:themeColor="accent1" w:themeShade="BF"/>
-      <w:sz w:val="32"/>
-      <w:szCs w:val="32"/>
-    </w:rPr>
-  </w:style>
-  <w:style w:type="paragraph" w:styleId="Ttulo2">
-    <w:name w:val="heading 2"/>
-    <w:basedOn w:val="Normal"/>
-    <w:next w:val="Normal"/>
-    <w:link w:val="Ttulo2Car"/>
-    <w:uiPriority w:val="9"/>
-    <w:semiHidden/>
-    <w:unhideWhenUsed/>
-    <w:qFormat/>
-    <w:rsid w:val="00387680"/>
-    <w:pPr>
-      <w:keepNext/>
-      <w:keepLines/>
-      <w:spacing w:before="40" w:after="0"/>
-      <w:outlineLvl w:val="1"/>
-    </w:pPr>
-    <w:rPr>
-      <w:rFonts w:asciiTheme="majorHAnsi" w:eastAsiaTheme="majorEastAsia" w:hAnsiTheme="majorHAnsi" w:cstheme="majorBidi"/>
-      <w:color w:val="365F91" w:themeColor="accent1" w:themeShade="BF"/>
-      <w:sz w:val="26"/>
-      <w:szCs w:val="26"/>
-    </w:rPr>
-  </w:style>
-  <w:style w:type="paragraph" w:styleId="Ttulo5">
-    <w:name w:val="heading 5"/>
-    <w:aliases w:val="Dirección"/>
-    <w:basedOn w:val="Normal"/>
-    <w:next w:val="Normal"/>
-    <w:link w:val="Ttulo5Car"/>
-    <w:uiPriority w:val="9"/>
-    <w:unhideWhenUsed/>
-    <w:qFormat/>
-    <w:rsid w:val="00561D52"/>
-    <w:pPr>
-      <w:spacing w:after="0" w:line="240" w:lineRule="auto"/>
-      <w:jc w:val="both"/>
-      <w:outlineLvl w:val="4"/>
-    </w:pPr>
-    <w:rPr>
-      <w:rFonts w:ascii="Politica" w:eastAsiaTheme="minorEastAsia" w:hAnsi="Politica"/>
-      <w:color w:val="595959" w:themeColor="text1" w:themeTint="A6"/>
-      <w:sz w:val="16"/>
-      <w:szCs w:val="16"/>
-      <w:lang w:val="es-ES_tradnl"/>
-    </w:rPr>
-  </w:style>
-  <w:style w:type="character" w:default="1" w:styleId="Fuentedeprrafopredeter">
-    <w:name w:val="Default Paragraph Font"/>
-    <w:uiPriority w:val="1"/>
-    <w:semiHidden/>
-    <w:unhideWhenUsed/>
-  </w:style>
-  <w:style w:type="table" w:default="1" w:styleId="Tablanormal">
-    <w:name w:val="Normal Table"/>
-    <w:uiPriority w:val="99"/>
-    <w:semiHidden/>
-    <w:unhideWhenUsed/>
-    <w:tblPr>
-      <w:tblInd w:w="0" w:type="dxa"/>
-      <w:tblCellMar>
-        <w:top w:w="0" w:type="dxa"/>
-        <w:left w:w="108" w:type="dxa"/>
-        <w:bottom w:w="0" w:type="dxa"/>
-        <w:right w:w="108" w:type="dxa"/>
-      </w:tblCellMar>
-    </w:tblPr>
-  </w:style>
-  <w:style w:type="numbering" w:default="1" w:styleId="Sinlista">
-    <w:name w:val="No List"/>
-    <w:uiPriority w:val="99"/>
-    <w:semiHidden/>
-    <w:unhideWhenUsed/>
-  </w:style>
-  <w:style w:type="paragraph" w:styleId="Textodeglobo">
-    <w:name w:val="Balloon Text"/>
-    <w:basedOn w:val="Normal"/>
-    <w:link w:val="TextodegloboCar"/>
-    <w:uiPriority w:val="99"/>
-    <w:semiHidden/>
-    <w:unhideWhenUsed/>
-    <w:rsid w:val="00B15A69"/>
-    <w:pPr>
-      <w:spacing w:after="0" w:line="240" w:lineRule="auto"/>
-    </w:pPr>
-    <w:rPr>
-      <w:rFonts w:ascii="Tahoma" w:hAnsi="Tahoma" w:cs="Tahoma"/>
-      <w:sz w:val="16"/>
-      <w:szCs w:val="16"/>
-    </w:rPr>
-  </w:style>
-  <w:style w:type="character" w:customStyle="1" w:styleId="TextodegloboCar">
-    <w:name w:val="Texto de globo Car"/>
-    <w:basedOn w:val="Fuentedeprrafopredeter"/>
-    <w:link w:val="Textodeglobo"/>
-    <w:uiPriority w:val="99"/>
-    <w:semiHidden/>
-    <w:rsid w:val="00B15A69"/>
-    <w:rPr>
-      <w:rFonts w:ascii="Tahoma" w:hAnsi="Tahoma" w:cs="Tahoma"/>
-      <w:sz w:val="16"/>
-      <w:szCs w:val="16"/>
-    </w:rPr>
-  </w:style>
-  <w:style w:type="paragraph" w:styleId="Encabezado">
-    <w:name w:val="header"/>
-    <w:basedOn w:val="Normal"/>
-    <w:link w:val="EncabezadoCar"/>
-    <w:uiPriority w:val="99"/>
-    <w:unhideWhenUsed/>
-    <w:rsid w:val="00B15A69"/>
-    <w:pPr>
-      <w:tabs>
-        <w:tab w:val="center" w:pos="4419"/>
-        <w:tab w:val="right" w:pos="8838"/>
-      </w:tabs>
-      <w:spacing w:after="0" w:line="240" w:lineRule="auto"/>
-    </w:pPr>
-  </w:style>
-  <w:style w:type="character" w:customStyle="1" w:styleId="EncabezadoCar">
-    <w:name w:val="Encabezado Car"/>
-    <w:basedOn w:val="Fuentedeprrafopredeter"/>
-    <w:link w:val="Encabezado"/>
-    <w:uiPriority w:val="99"/>
-    <w:rsid w:val="00B15A69"/>
-  </w:style>
-  <w:style w:type="paragraph" w:styleId="Piedepgina">
-    <w:name w:val="footer"/>
-    <w:basedOn w:val="Normal"/>
-    <w:link w:val="PiedepginaCar"/>
-    <w:uiPriority w:val="99"/>
-    <w:unhideWhenUsed/>
-    <w:rsid w:val="00B15A69"/>
-    <w:pPr>
-      <w:tabs>
-        <w:tab w:val="center" w:pos="4419"/>
-        <w:tab w:val="right" w:pos="8838"/>
-      </w:tabs>
-      <w:spacing w:after="0" w:line="240" w:lineRule="auto"/>
-    </w:pPr>
-  </w:style>
-  <w:style w:type="character" w:customStyle="1" w:styleId="PiedepginaCar">
-    <w:name w:val="Pie de página Car"/>
-    <w:basedOn w:val="Fuentedeprrafopredeter"/>
-    <w:link w:val="Piedepgina"/>
-    <w:uiPriority w:val="99"/>
-    <w:rsid w:val="00B15A69"/>
-  </w:style>
-  <w:style w:type="paragraph" w:styleId="NormalWeb">
-    <w:name w:val="Normal (Web)"/>
-    <w:basedOn w:val="Normal"/>
-    <w:uiPriority w:val="99"/>
-    <w:semiHidden/>
-    <w:unhideWhenUsed/>
-    <w:rsid w:val="00561D52"/>
-    <w:pPr>
-      <w:spacing w:before="100" w:beforeAutospacing="1" w:after="100" w:afterAutospacing="1" w:line="240" w:lineRule="auto"/>
-    </w:pPr>
-    <w:rPr>
-      <w:rFonts w:ascii="Times New Roman" w:eastAsiaTheme="minorEastAsia" w:hAnsi="Times New Roman" w:cs="Times New Roman"/>
-      <w:sz w:val="24"/>
-      <w:szCs w:val="24"/>
-      <w:lang w:eastAsia="es-MX"/>
-    </w:rPr>
-  </w:style>
-  <w:style w:type="character" w:customStyle="1" w:styleId="Ttulo5Car">
-    <w:name w:val="Título 5 Car"/>
-    <w:aliases w:val="Dirección Car"/>
-    <w:basedOn w:val="Fuentedeprrafopredeter"/>
-    <w:link w:val="Ttulo5"/>
-    <w:uiPriority w:val="9"/>
-    <w:rsid w:val="00561D52"/>
-    <w:rPr>
-      <w:rFonts w:ascii="Politica" w:eastAsiaTheme="minorEastAsia" w:hAnsi="Politica"/>
-      <w:color w:val="595959" w:themeColor="text1" w:themeTint="A6"/>
-      <w:sz w:val="16"/>
-      <w:szCs w:val="16"/>
-      <w:lang w:val="es-ES_tradnl"/>
-    </w:rPr>
-  </w:style>
-  <w:style w:type="character" w:customStyle="1" w:styleId="Ttulo1Car">
-    <w:name w:val="Título 1 Car"/>
-    <w:basedOn w:val="Fuentedeprrafopredeter"/>
-    <w:link w:val="Ttulo1"/>
-    <w:uiPriority w:val="9"/>
-    <w:rsid w:val="00387680"/>
-    <w:rPr>
-      <w:rFonts w:asciiTheme="majorHAnsi" w:eastAsiaTheme="majorEastAsia" w:hAnsiTheme="majorHAnsi" w:cstheme="majorBidi"/>
-      <w:color w:val="365F91" w:themeColor="accent1" w:themeShade="BF"/>
-      <w:sz w:val="32"/>
-      <w:szCs w:val="32"/>
-    </w:rPr>
-  </w:style>
-  <w:style w:type="paragraph" w:customStyle="1" w:styleId="Titulo1Nirho">
-    <w:name w:val="Titulo1Nirho"/>
-    <w:basedOn w:val="Ttulo1"/>
-    <w:link w:val="Titulo1NirhoCar"/>
-    <w:qFormat/>
-    <w:rsid w:val="00387680"/>
-    <w:rPr>
-      <w:b/>
-      <w:color w:val="000000" w:themeColor="text1"/>
-      <w:sz w:val="36"/>
-    </w:rPr>
-  </w:style>
-  <w:style w:type="paragraph" w:customStyle="1" w:styleId="Titulo2Nirho">
-    <w:name w:val="Titulo2Nirho"/>
-    <w:basedOn w:val="Ttulo2"/>
-    <w:link w:val="Titulo2NirhoCar"/>
-    <w:qFormat/>
-    <w:rsid w:val="00387680"/>
-    <w:rPr>
-      <w:b/>
-      <w:color w:val="92D050"/>
-      <w:sz w:val="32"/>
-    </w:rPr>
-  </w:style>
-  <w:style w:type="character" w:customStyle="1" w:styleId="Titulo1NirhoCar">
-    <w:name w:val="Titulo1Nirho Car"/>
-    <w:basedOn w:val="Ttulo1Car"/>
-    <w:link w:val="Titulo1Nirho"/>
-    <w:rsid w:val="00387680"/>
-    <w:rPr>
-      <w:rFonts w:asciiTheme="majorHAnsi" w:eastAsiaTheme="majorEastAsia" w:hAnsiTheme="majorHAnsi" w:cstheme="majorBidi"/>
-      <w:b/>
-      <w:color w:val="000000" w:themeColor="text1"/>
-      <w:sz w:val="36"/>
-      <w:szCs w:val="32"/>
-    </w:rPr>
-  </w:style>
-  <w:style w:type="paragraph" w:customStyle="1" w:styleId="TituloNormalNirho">
-    <w:name w:val="TituloNormalNirho"/>
-    <w:basedOn w:val="Normal"/>
-    <w:link w:val="TituloNormalNirhoCar"/>
-    <w:qFormat/>
-    <w:rsid w:val="00387680"/>
-    <w:rPr>
-      <w:b/>
-      <w:sz w:val="32"/>
-    </w:rPr>
-  </w:style>
-  <w:style w:type="character" w:customStyle="1" w:styleId="Titulo2NirhoCar">
-    <w:name w:val="Titulo2Nirho Car"/>
-    <w:basedOn w:val="Fuentedeprrafopredeter"/>
-    <w:link w:val="Titulo2Nirho"/>
-    <w:rsid w:val="00387680"/>
-    <w:rPr>
-      <w:rFonts w:asciiTheme="majorHAnsi" w:eastAsiaTheme="majorEastAsia" w:hAnsiTheme="majorHAnsi" w:cstheme="majorBidi"/>
-      <w:b/>
-      <w:color w:val="92D050"/>
-      <w:sz w:val="32"/>
-      <w:szCs w:val="26"/>
-    </w:rPr>
-  </w:style>
-  <w:style w:type="character" w:customStyle="1" w:styleId="Ttulo2Car">
-    <w:name w:val="Título 2 Car"/>
-    <w:basedOn w:val="Fuentedeprrafopredeter"/>
-    <w:link w:val="Ttulo2"/>
-    <w:uiPriority w:val="9"/>
-    <w:semiHidden/>
-    <w:rsid w:val="00387680"/>
-    <w:rPr>
-      <w:rFonts w:asciiTheme="majorHAnsi" w:eastAsiaTheme="majorEastAsia" w:hAnsiTheme="majorHAnsi" w:cstheme="majorBidi"/>
-      <w:color w:val="365F91" w:themeColor="accent1" w:themeShade="BF"/>
-      <w:sz w:val="26"/>
-      <w:szCs w:val="26"/>
-    </w:rPr>
-  </w:style>
-  <w:style w:type="paragraph" w:customStyle="1" w:styleId="ParrafoNirho">
-    <w:name w:val="ParrafoNirho"/>
-    <w:basedOn w:val="Normal"/>
-    <w:link w:val="ParrafoNirhoCar"/>
-    <w:qFormat/>
-    <w:rsid w:val="00356040"/>
-    <w:pPr>
-      <w:jc w:val="both"/>
-    </w:pPr>
-    <w:rPr>
-      <w:sz w:val="28"/>
-    </w:rPr>
-  </w:style>
-  <w:style w:type="character" w:customStyle="1" w:styleId="TituloNormalNirhoCar">
-    <w:name w:val="TituloNormalNirho Car"/>
-    <w:basedOn w:val="Fuentedeprrafopredeter"/>
-    <w:link w:val="TituloNormalNirho"/>
-    <w:rsid w:val="00387680"/>
-    <w:rPr>
-      <w:b/>
-      <w:sz w:val="32"/>
-    </w:rPr>
-  </w:style>
-  <w:style w:type="character" w:customStyle="1" w:styleId="ParrafoNirhoCar">
-    <w:name w:val="ParrafoNirho Car"/>
-    <w:basedOn w:val="Fuentedeprrafopredeter"/>
-    <w:link w:val="ParrafoNirho"/>
-    <w:rsid w:val="00356040"/>
-    <w:rPr>
-      <w:sz w:val="28"/>
-    </w:rPr>
-  </w:style>
-  <w:style w:type="paragraph" w:styleId="TDC1">
-    <w:name w:val="toc 1"/>
-    <w:basedOn w:val="Normal"/>
-    <w:next w:val="Normal"/>
-    <w:autoRedefine/>
-    <w:uiPriority w:val="39"/>
-    <w:unhideWhenUsed/>
-    <w:rsid w:val="00E47C67"/>
-    <w:pPr>
-      <w:spacing w:after="100"/>
-    </w:pPr>
-  </w:style>
-  <w:style w:type="paragraph" w:styleId="TDC2">
-    <w:name w:val="toc 2"/>
-    <w:basedOn w:val="Normal"/>
-    <w:next w:val="Normal"/>
-    <w:autoRedefine/>
-    <w:uiPriority w:val="39"/>
-    <w:unhideWhenUsed/>
-    <w:rsid w:val="00E47C67"/>
-    <w:pPr>
-      <w:spacing w:after="100"/>
-      <w:ind w:left="220"/>
-    </w:pPr>
-  </w:style>
-  <w:style w:type="character" w:styleId="Hipervnculo">
-    <w:name w:val="Hyperlink"/>
-    <w:basedOn w:val="Fuentedeprrafopredeter"/>
-    <w:uiPriority w:val="99"/>
-    <w:unhideWhenUsed/>
-    <w:rsid w:val="00E47C67"/>
-    <w:rPr>
-      <w:color w:val="0000FF" w:themeColor="hyperlink"/>
-      <w:u w:val="single"/>
-    </w:rPr>
-  </w:style>
-</w:styles>
-</file>
-
-<file path=word/stylesWithEffects.xml><?xml version="1.0" encoding="utf-8"?>
-<w:styles xmlns:wpc="http://schemas.microsoft.com/office/word/2010/wordprocessingCanvas" xmlns:mc="http://schemas.openxmlformats.org/markup-compatibility/2006" xmlns:o="urn:schemas-microsoft-com:office:office" xmlns:r="http://schemas.openxmlformats.org/officeDocument/2006/relationships" xmlns:m="http://schemas.openxmlformats.org/officeDocument/2006/math" xmlns:v="urn:schemas-microsoft-com:vml" xmlns:wp14="http://schemas.microsoft.com/office/word/2010/wordprocessingDrawing" xmlns:wp="http://schemas.openxmlformats.org/drawingml/2006/wordprocessingDrawing" xmlns:w10="urn:schemas-microsoft-com:office:word" xmlns:w="http://schemas.openxmlformats.org/wordprocessingml/2006/main" xmlns:w14="http://schemas.microsoft.com/office/word/2010/wordml" xmlns:wpg="http://schemas.microsoft.com/office/word/2010/wordprocessingGroup" xmlns:wpi="http://schemas.microsoft.com/office/word/2010/wordprocessingInk" xmlns:wne="http://schemas.microsoft.com/office/word/2006/wordml" xmlns:wps="http://schemas.microsoft.com/office/word/2010/wordprocessingShape" mc:Ignorable="w14 wp14">
-  <w:docDefaults>
-    <w:rPrDefault>
-      <w:rPr>
-        <w:rFonts w:asciiTheme="minorHAnsi" w:eastAsiaTheme="minorHAnsi" w:hAnsiTheme="minorHAnsi" w:cstheme="minorBidi"/>
-        <w:sz w:val="22"/>
-        <w:szCs w:val="22"/>
-        <w:lang w:val="es-MX" w:eastAsia="en-US" w:bidi="ar-SA"/>
-      </w:rPr>
-    </w:rPrDefault>
-    <w:pPrDefault>
-      <w:pPr>
-        <w:spacing w:after="200" w:line="276" w:lineRule="auto"/>
-      </w:pPr>
-    </w:pPrDefault>
-  </w:docDefaults>
-  <w:latentStyles w:defLockedState="0" w:defUIPriority="99" w:defSemiHidden="1" w:defUnhideWhenUsed="1" w:defQFormat="0" w:count="267">
-    <w:lsdException w:name="Normal" w:semiHidden="0" w:uiPriority="0" w:unhideWhenUsed="0" w:qFormat="1"/>
-    <w:lsdException w:name="heading 1" w:semiHidden="0" w:uiPriority="9" w:unhideWhenUsed="0" w:qFormat="1"/>
-    <w:lsdException w:name="heading 2" w:uiPriority="9" w:qFormat="1"/>
-    <w:lsdException w:name="heading 3" w:uiPriority="9" w:qFormat="1"/>
-    <w:lsdException w:name="heading 4" w:uiPriority="9" w:qFormat="1"/>
-    <w:lsdException w:name="heading 5" w:uiPriority="9" w:qFormat="1"/>
-    <w:lsdException w:name="heading 6" w:uiPriority="9" w:qFormat="1"/>
-    <w:lsdException w:name="heading 7" w:uiPriority="9" w:qFormat="1"/>
-    <w:lsdException w:name="heading 8" w:uiPriority="9" w:qFormat="1"/>
-    <w:lsdException w:name="heading 9" w:uiPriority="9" w:qFormat="1"/>
-    <w:lsdException w:name="toc 1" w:uiPriority="39"/>
-    <w:lsdException w:name="toc 2" w:uiPriority="39"/>
-    <w:lsdException w:name="toc 3" w:uiPriority="39"/>
-    <w:lsdException w:name="toc 4" w:uiPriority="39"/>
-    <w:lsdException w:name="toc 5" w:uiPriority="39"/>
-    <w:lsdException w:name="toc 6" w:uiPriority="39"/>
-    <w:lsdException w:name="toc 7" w:uiPriority="39"/>
-    <w:lsdException w:name="toc 8" w:uiPriority="39"/>
-    <w:lsdException w:name="toc 9" w:uiPriority="39"/>
-    <w:lsdException w:name="caption" w:uiPriority="35" w:qFormat="1"/>
-    <w:lsdException w:name="Title" w:semiHidden="0" w:uiPriority="10" w:unhideWhenUsed="0" w:qFormat="1"/>
-    <w:lsdException w:name="Default Paragraph Font" w:uiPriority="1"/>
-    <w:lsdException w:name="Subtitle" w:semiHidden="0" w:uiPriority="11" w:unhideWhenUsed="0" w:qFormat="1"/>
-    <w:lsdException w:name="Strong" w:semiHidden="0" w:uiPriority="22" w:unhideWhenUsed="0" w:qFormat="1"/>
-    <w:lsdException w:name="Emphasis" w:semiHidden="0" w:uiPriority="20" w:unhideWhenUsed="0" w:qFormat="1"/>
-    <w:lsdException w:name="Table Grid" w:semiHidden="0" w:uiPriority="59" w:unhideWhenUsed="0"/>
-    <w:lsdException w:name="Placeholder Text" w:unhideWhenUsed="0"/>
-    <w:lsdException w:name="No Spacing" w:semiHidden="0" w:uiPriority="1" w:unhideWhenUsed="0" w:qFormat="1"/>
-    <w:lsdException w:name="Light Shading" w:semiHidden="0" w:uiPriority="60" w:unhideWhenUsed="0"/>
-    <w:lsdException w:name="Light List" w:semiHidden="0" w:uiPriority="61" w:unhideWhenUsed="0"/>
-    <w:lsdException w:name="Light Grid" w:semiHidden="0" w:uiPriority="62" w:unhideWhenUsed="0"/>
-    <w:lsdException w:name="Medium Shading 1" w:semiHidden="0" w:uiPriority="63" w:unhideWhenUsed="0"/>
-    <w:lsdException w:name="Medium Shading 2" w:semiHidden="0" w:uiPriority="64" w:unhideWhenUsed="0"/>
-    <w:lsdException w:name="Medium List 1" w:semiHidden="0" w:uiPriority="65" w:unhideWhenUsed="0"/>
-    <w:lsdException w:name="Medium List 2" w:semiHidden="0" w:uiPriority="66" w:unhideWhenUsed="0"/>
-    <w:lsdException w:name="Medium Grid 1" w:semiHidden="0" w:uiPriority="67" w:unhideWhenUsed="0"/>
-    <w:lsdException w:name="Medium Grid 2" w:semiHidden="0" w:uiPriority="68" w:unhideWhenUsed="0"/>
-    <w:lsdException w:name="Medium Grid 3" w:semiHidden="0" w:uiPriority="69" w:unhideWhenUsed="0"/>
-    <w:lsdException w:name="Dark List" w:semiHidden="0" w:uiPriority="70" w:unhideWhenUsed="0"/>
-    <w:lsdException w:name="Colorful Shading" w:semiHidden="0" w:uiPriority="71" w:unhideWhenUsed="0"/>
-    <w:lsdException w:name="Colorful List" w:semiHidden="0" w:uiPriority="72" w:unhideWhenUsed="0"/>
-    <w:lsdException w:name="Colorful Grid" w:semiHidden="0" w:uiPriority="73" w:unhideWhenUsed="0"/>
-    <w:lsdException w:name="Light Shading Accent 1" w:semiHidden="0" w:uiPriority="60" w:unhideWhenUsed="0"/>
-    <w:lsdException w:name="Light List Accent 1" w:semiHidden="0" w:uiPriority="61" w:unhideWhenUsed="0"/>
-    <w:lsdException w:name="Light Grid Accent 1" w:semiHidden="0" w:uiPriority="62" w:unhideWhenUsed="0"/>
-    <w:lsdException w:name="Medium Shading 1 Accent 1" w:semiHidden="0" w:uiPriority="63" w:unhideWhenUsed="0"/>
-    <w:lsdException w:name="Medium Shading 2 Accent 1" w:semiHidden="0" w:uiPriority="64" w:unhideWhenUsed="0"/>
-    <w:lsdException w:name="Medium List 1 Accent 1" w:semiHidden="0" w:uiPriority="65" w:unhideWhenUsed="0"/>
-    <w:lsdException w:name="Revision" w:unhideWhenUsed="0"/>
-    <w:lsdException w:name="List Paragraph" w:semiHidden="0" w:uiPriority="34" w:unhideWhenUsed="0" w:qFormat="1"/>
-    <w:lsdException w:name="Quote" w:semiHidden="0" w:uiPriority="29" w:unhideWhenUsed="0" w:qFormat="1"/>
-    <w:lsdException w:name="Intense Quote" w:semiHidden="0" w:uiPriority="30" w:unhideWhenUsed="0" w:qFormat="1"/>
-    <w:lsdException w:name="Medium List 2 Accent 1" w:semiHidden="0" w:uiPriority="66" w:unhideWhenUsed="0"/>
-    <w:lsdException w:name="Medium Grid 1 Accent 1" w:semiHidden="0" w:uiPriority="67" w:unhideWhenUsed="0"/>
-    <w:lsdException w:name="Medium Grid 2 Accent 1" w:semiHidden="0" w:uiPriority="68" w:unhideWhenUsed="0"/>
-    <w:lsdException w:name="Medium Grid 3 Accent 1" w:semiHidden="0" w:uiPriority="69" w:unhideWhenUsed="0"/>
-    <w:lsdException w:name="Dark List Accent 1" w:semiHidden="0" w:uiPriority="70" w:unhideWhenUsed="0"/>
-    <w:lsdException w:name="Colorful Shading Accent 1" w:semiHidden="0" w:uiPriority="71" w:unhideWhenUsed="0"/>
-    <w:lsdException w:name="Colorful List Accent 1" w:semiHidden="0" w:uiPriority="72" w:unhideWhenUsed="0"/>
-    <w:lsdException w:name="Colorful Grid Accent 1" w:semiHidden="0" w:uiPriority="73" w:unhideWhenUsed="0"/>
-    <w:lsdException w:name="Light Shading Accent 2" w:semiHidden="0" w:uiPriority="60" w:unhideWhenUsed="0"/>
-    <w:lsdException w:name="Light List Accent 2" w:semiHidden="0" w:uiPriority="61" w:unhideWhenUsed="0"/>
-    <w:lsdException w:name="Light Grid Accent 2" w:semiHidden="0" w:uiPriority="62" w:unhideWhenUsed="0"/>
-    <w:lsdException w:name="Medium Shading 1 Accent 2" w:semiHidden="0" w:uiPriority="63" w:unhideWhenUsed="0"/>
-    <w:lsdException w:name="Medium Shading 2 Accent 2" w:semiHidden="0" w:uiPriority="64" w:unhideWhenUsed="0"/>
-    <w:lsdException w:name="Medium List 1 Accent 2" w:semiHidden="0" w:uiPriority="65" w:unhideWhenUsed="0"/>
-    <w:lsdException w:name="Medium List 2 Accent 2" w:semiHidden="0" w:uiPriority="66" w:unhideWhenUsed="0"/>
-    <w:lsdException w:name="Medium Grid 1 Accent 2" w:semiHidden="0" w:uiPriority="67" w:unhideWhenUsed="0"/>
-    <w:lsdException w:name="Medium Grid 2 Accent 2" w:semiHidden="0" w:uiPriority="68" w:unhideWhenUsed="0"/>
-    <w:lsdException w:name="Medium Grid 3 Accent 2" w:semiHidden="0" w:uiPriority="69" w:unhideWhenUsed="0"/>
-    <w:lsdException w:name="Dark List Accent 2" w:semiHidden="0" w:uiPriority="70" w:unhideWhenUsed="0"/>
-    <w:lsdException w:name="Colorful Shading Accent 2" w:semiHidden="0" w:uiPriority="71" w:unhideWhenUsed="0"/>
-    <w:lsdException w:name="Colorful List Accent 2" w:semiHidden="0" w:uiPriority="72" w:unhideWhenUsed="0"/>
-    <w:lsdException w:name="Colorful Grid Accent 2" w:semiHidden="0" w:uiPriority="73" w:unhideWhenUsed="0"/>
-    <w:lsdException w:name="Light Shading Accent 3" w:semiHidden="0" w:uiPriority="60" w:unhideWhenUsed="0"/>
-    <w:lsdException w:name="Light List Accent 3" w:semiHidden="0" w:uiPriority="61" w:unhideWhenUsed="0"/>
-    <w:lsdException w:name="Light Grid Accent 3" w:semiHidden="0" w:uiPriority="62" w:unhideWhenUsed="0"/>
-    <w:lsdException w:name="Medium Shading 1 Accent 3" w:semiHidden="0" w:uiPriority="63" w:unhideWhenUsed="0"/>
-    <w:lsdException w:name="Medium Shading 2 Accent 3" w:semiHidden="0" w:uiPriority="64" w:unhideWhenUsed="0"/>
-    <w:lsdException w:name="Medium List 1 Accent 3" w:semiHidden="0" w:uiPriority="65" w:unhideWhenUsed="0"/>
-    <w:lsdException w:name="Medium List 2 Accent 3" w:semiHidden="0" w:uiPriority="66" w:unhideWhenUsed="0"/>
-    <w:lsdException w:name="Medium Grid 1 Accent 3" w:semiHidden="0" w:uiPriority="67" w:unhideWhenUsed="0"/>
-    <w:lsdException w:name="Medium Grid 2 Accent 3" w:semiHidden="0" w:uiPriority="68" w:unhideWhenUsed="0"/>
-    <w:lsdException w:name="Medium Grid 3 Accent 3" w:semiHidden="0" w:uiPriority="69" w:unhideWhenUsed="0"/>
-    <w:lsdException w:name="Dark List Accent 3" w:semiHidden="0" w:uiPriority="70" w:unhideWhenUsed="0"/>
-    <w:lsdException w:name="Colorful Shading Accent 3" w:semiHidden="0" w:uiPriority="71" w:unhideWhenUsed="0"/>
-    <w:lsdException w:name="Colorful List Accent 3" w:semiHidden="0" w:uiPriority="72" w:unhideWhenUsed="0"/>
-    <w:lsdException w:name="Colorful Grid Accent 3" w:semiHidden="0" w:uiPriority="73" w:unhideWhenUsed="0"/>
-    <w:lsdException w:name="Light Shading Accent 4" w:semiHidden="0" w:uiPriority="60" w:unhideWhenUsed="0"/>
-    <w:lsdException w:name="Light List Accent 4" w:semiHidden="0" w:uiPriority="61" w:unhideWhenUsed="0"/>
-    <w:lsdException w:name="Light Grid Accent 4" w:semiHidden="0" w:uiPriority="62" w:unhideWhenUsed="0"/>
-    <w:lsdException w:name="Medium Shading 1 Accent 4" w:semiHidden="0" w:uiPriority="63" w:unhideWhenUsed="0"/>
-    <w:lsdException w:name="Medium Shading 2 Accent 4" w:semiHidden="0" w:uiPriority="64" w:unhideWhenUsed="0"/>
-    <w:lsdException w:name="Medium List 1 Accent 4" w:semiHidden="0" w:uiPriority="65" w:unhideWhenUsed="0"/>
-    <w:lsdException w:name="Medium List 2 Accent 4" w:semiHidden="0" w:uiPriority="66" w:unhideWhenUsed="0"/>
-    <w:lsdException w:name="Medium Grid 1 Accent 4" w:semiHidden="0" w:uiPriority="67" w:unhideWhenUsed="0"/>
-    <w:lsdException w:name="Medium Grid 2 Accent 4" w:semiHidden="0" w:uiPriority="68" w:unhideWhenUsed="0"/>
-    <w:lsdException w:name="Medium Grid 3 Accent 4" w:semiHidden="0" w:uiPriority="69" w:unhideWhenUsed="0"/>
-    <w:lsdException w:name="Dark List Accent 4" w:semiHidden="0" w:uiPriority="70" w:unhideWhenUsed="0"/>
-    <w:lsdException w:name="Colorful Shading Accent 4" w:semiHidden="0" w:uiPriority="71" w:unhideWhenUsed="0"/>
-    <w:lsdException w:name="Colorful List Accent 4" w:semiHidden="0" w:uiPriority="72" w:unhideWhenUsed="0"/>
-    <w:lsdException w:name="Colorful Grid Accent 4" w:semiHidden="0" w:uiPriority="73" w:unhideWhenUsed="0"/>
-    <w:lsdException w:name="Light Shading Accent 5" w:semiHidden="0" w:uiPriority="60" w:unhideWhenUsed="0"/>
-    <w:lsdException w:name="Light List Accent 5" w:semiHidden="0" w:uiPriority="61" w:unhideWhenUsed="0"/>
-    <w:lsdException w:name="Light Grid Accent 5" w:semiHidden="0" w:uiPriority="62" w:unhideWhenUsed="0"/>
-    <w:lsdException w:name="Medium Shading 1 Accent 5" w:semiHidden="0" w:uiPriority="63" w:unhideWhenUsed="0"/>
-    <w:lsdException w:name="Medium Shading 2 Accent 5" w:semiHidden="0" w:uiPriority="64" w:unhideWhenUsed="0"/>
-    <w:lsdException w:name="Medium List 1 Accent 5" w:semiHidden="0" w:uiPriority="65" w:unhideWhenUsed="0"/>
-    <w:lsdException w:name="Medium List 2 Accent 5" w:semiHidden="0" w:uiPriority="66" w:unhideWhenUsed="0"/>
-    <w:lsdException w:name="Medium Grid 1 Accent 5" w:semiHidden="0" w:uiPriority="67" w:unhideWhenUsed="0"/>
-    <w:lsdException w:name="Medium Grid 2 Accent 5" w:semiHidden="0" w:uiPriority="68" w:unhideWhenUsed="0"/>
-    <w:lsdException w:name="Medium Grid 3 Accent 5" w:semiHidden="0" w:uiPriority="69" w:unhideWhenUsed="0"/>
-    <w:lsdException w:name="Dark List Accent 5" w:semiHidden="0" w:uiPriority="70" w:unhideWhenUsed="0"/>
-    <w:lsdException w:name="Colorful Shading Accent 5" w:semiHidden="0" w:uiPriority="71" w:unhideWhenUsed="0"/>
-    <w:lsdException w:name="Colorful List Accent 5" w:semiHidden="0" w:uiPriority="72" w:unhideWhenUsed="0"/>
-    <w:lsdException w:name="Colorful Grid Accent 5" w:semiHidden="0" w:uiPriority="73" w:unhideWhenUsed="0"/>
-    <w:lsdException w:name="Light Shading Accent 6" w:semiHidden="0" w:uiPriority="60" w:unhideWhenUsed="0"/>
-    <w:lsdException w:name="Light List Accent 6" w:semiHidden="0" w:uiPriority="61" w:unhideWhenUsed="0"/>
-    <w:lsdException w:name="Light Grid Accent 6" w:semiHidden="0" w:uiPriority="62" w:unhideWhenUsed="0"/>
-    <w:lsdException w:name="Medium Shading 1 Accent 6" w:semiHidden="0" w:uiPriority="63" w:unhideWhenUsed="0"/>
-    <w:lsdException w:name="Medium Shading 2 Accent 6" w:semiHidden="0" w:uiPriority="64" w:unhideWhenUsed="0"/>
-    <w:lsdException w:name="Medium List 1 Accent 6" w:semiHidden="0" w:uiPriority="65" w:unhideWhenUsed="0"/>
-    <w:lsdException w:name="Medium List 2 Accent 6" w:semiHidden="0" w:uiPriority="66" w:unhideWhenUsed="0"/>
-    <w:lsdException w:name="Medium Grid 1 Accent 6" w:semiHidden="0" w:uiPriority="67" w:unhideWhenUsed="0"/>
-    <w:lsdException w:name="Medium Grid 2 Accent 6" w:semiHidden="0" w:uiPriority="68" w:unhideWhenUsed="0"/>
-    <w:lsdException w:name="Medium Grid 3 Accent 6" w:semiHidden="0" w:uiPriority="69" w:unhideWhenUsed="0"/>
-    <w:lsdException w:name="Dark List Accent 6" w:semiHidden="0" w:uiPriority="70" w:unhideWhenUsed="0"/>
-    <w:lsdException w:name="Colorful Shading Accent 6" w:semiHidden="0" w:uiPriority="71" w:unhideWhenUsed="0"/>
-    <w:lsdException w:name="Colorful List Accent 6" w:semiHidden="0" w:uiPriority="72" w:unhideWhenUsed="0"/>
-    <w:lsdException w:name="Colorful Grid Accent 6" w:semiHidden="0" w:uiPriority="73" w:unhideWhenUsed="0"/>
-    <w:lsdException w:name="Subtle Emphasis" w:semiHidden="0" w:uiPriority="19" w:unhideWhenUsed="0" w:qFormat="1"/>
-    <w:lsdException w:name="Intense Emphasis" w:semiHidden="0" w:uiPriority="21" w:unhideWhenUsed="0" w:qFormat="1"/>
-    <w:lsdException w:name="Subtle Reference" w:semiHidden="0" w:uiPriority="31" w:unhideWhenUsed="0" w:qFormat="1"/>
-    <w:lsdException w:name="Intense Reference" w:semiHidden="0" w:uiPriority="32" w:unhideWhenUsed="0" w:qFormat="1"/>
-    <w:lsdException w:name="Book Title" w:semiHidden="0" w:uiPriority="33" w:unhideWhenUsed="0" w:qFormat="1"/>
-    <w:lsdException w:name="Bibliography" w:uiPriority="37"/>
-    <w:lsdException w:name="TOC Heading" w:uiPriority="39" w:qFormat="1"/>
+  <w:latentStyles w:defLockedState="0" w:defUIPriority="99" w:defSemiHidden="0" w:defUnhideWhenUsed="0" w:defQFormat="0" w:count="371">
+    <w:lsdException w:name="Normal" w:uiPriority="0" w:qFormat="1"/>
+    <w:lsdException w:name="heading 1" w:uiPriority="9" w:qFormat="1"/>
+    <w:lsdException w:name="heading 2" w:semiHidden="1" w:uiPriority="9" w:unhideWhenUsed="1" w:qFormat="1"/>
+    <w:lsdException w:name="heading 3" w:semiHidden="1" w:uiPriority="9" w:unhideWhenUsed="1" w:qFormat="1"/>
+    <w:lsdException w:name="heading 4" w:semiHidden="1" w:uiPriority="9" w:unhideWhenUsed="1" w:qFormat="1"/>
+    <w:lsdException w:name="heading 5" w:semiHidden="1" w:uiPriority="9" w:unhideWhenUsed="1" w:qFormat="1"/>
+    <w:lsdException w:name="heading 6" w:semiHidden="1" w:uiPriority="9" w:unhideWhenUsed="1" w:qFormat="1"/>
+    <w:lsdException w:name="heading 7" w:semiHidden="1" w:uiPriority="9" w:unhideWhenUsed="1" w:qFormat="1"/>
+    <w:lsdException w:name="heading 8" w:semiHidden="1" w:uiPriority="9" w:unhideWhenUsed="1" w:qFormat="1"/>
+    <w:lsdException w:name="heading 9" w:semiHidden="1" w:uiPriority="9" w:unhideWhenUsed="1" w:qFormat="1"/>
+    <w:lsdException w:name="index 1" w:semiHidden="1" w:unhideWhenUsed="1"/>
+    <w:lsdException w:name="index 2" w:semiHidden="1" w:unhideWhenUsed="1"/>
+    <w:lsdException w:name="index 3" w:semiHidden="1" w:unhideWhenUsed="1"/>
+    <w:lsdException w:name="index 4" w:semiHidden="1" w:unhideWhenUsed="1"/>
+    <w:lsdException w:name="index 5" w:semiHidden="1" w:unhideWhenUsed="1"/>
+    <w:lsdException w:name="index 6" w:semiHidden="1" w:unhideWhenUsed="1"/>
+    <w:lsdException w:name="index 7" w:semiHidden="1" w:unhideWhenUsed="1"/>
+    <w:lsdException w:name="index 8" w:semiHidden="1" w:unhideWhenUsed="1"/>
+    <w:lsdException w:name="index 9" w:semiHidden="1" w:unhideWhenUsed="1"/>
+    <w:lsdException w:name="toc 1" w:semiHidden="1" w:uiPriority="39" w:unhideWhenUsed="1"/>
+    <w:lsdException w:name="toc 2" w:semiHidden="1" w:uiPriority="39" w:unhideWhenUsed="1"/>
+    <w:lsdException w:name="toc 3" w:semiHidden="1" w:uiPriority="39" w:unhideWhenUsed="1"/>
+    <w:lsdException w:name="toc 4" w:semiHidden="1" w:uiPriority="39" w:unhideWhenUsed="1"/>
+    <w:lsdException w:name="toc 5" w:semiHidden="1" w:uiPriority="39" w:unhideWhenUsed="1"/>
+    <w:lsdException w:name="toc 6" w:semiHidden="1" w:uiPriority="39" w:unhideWhenUsed="1"/>
+    <w:lsdException w:name="toc 7" w:semiHidden="1" w:uiPriority="39" w:unhideWhenUsed="1"/>
+    <w:lsdException w:name="toc 8" w:semiHidden="1" w:uiPriority="39" w:unhideWhenUsed="1"/>
+    <w:lsdException w:name="toc 9" w:semiHidden="1" w:uiPriority="39" w:unhideWhenUsed="1"/>
+    <w:lsdException w:name="Normal Indent" w:semiHidden="1" w:unhideWhenUsed="1"/>
+    <w:lsdException w:name="footnote text" w:semiHidden="1" w:unhideWhenUsed="1"/>
+    <w:lsdException w:name="annotation text" w:semiHidden="1" w:unhideWhenUsed="1"/>
+    <w:lsdException w:name="header" w:semiHidden="1" w:unhideWhenUsed="1"/>
+    <w:lsdException w:name="footer" w:semiHidden="1" w:unhideWhenUsed="1"/>
+    <w:lsdException w:name="index heading" w:semiHidden="1" w:unhideWhenUsed="1"/>
+    <w:lsdException w:name="caption" w:semiHidden="1" w:uiPriority="35" w:unhideWhenUsed="1" w:qFormat="1"/>
+    <w:lsdException w:name="table of figures" w:semiHidden="1" w:unhideWhenUsed="1"/>
+    <w:lsdException w:name="envelope address" w:semiHidden="1" w:unhideWhenUsed="1"/>
+    <w:lsdException w:name="envelope return" w:semiHidden="1" w:unhideWhenUsed="1"/>
+    <w:lsdException w:name="footnote reference" w:semiHidden="1" w:unhideWhenUsed="1"/>
+    <w:lsdException w:name="annotation reference" w:semiHidden="1" w:unhideWhenUsed="1"/>
+    <w:lsdException w:name="line number" w:semiHidden="1" w:unhideWhenUsed="1"/>
+    <w:lsdException w:name="page number" w:semiHidden="1" w:unhideWhenUsed="1"/>
+    <w:lsdException w:name="endnote reference" w:semiHidden="1" w:unhideWhenUsed="1"/>
+    <w:lsdException w:name="endnote text" w:semiHidden="1" w:unhideWhenUsed="1"/>
+    <w:lsdException w:name="table of authorities" w:semiHidden="1" w:unhideWhenUsed="1"/>
+    <w:lsdException w:name="macro" w:semiHidden="1" w:unhideWhenUsed="1"/>
+    <w:lsdException w:name="toa heading" w:semiHidden="1" w:unhideWhenUsed="1"/>
+    <w:lsdException w:name="List" w:semiHidden="1" w:unhideWhenUsed="1"/>
+    <w:lsdException w:name="List Bullet" w:semiHidden="1" w:unhideWhenUsed="1"/>
+    <w:lsdException w:name="List Number" w:semiHidden="1" w:unhideWhenUsed="1"/>
+    <w:lsdException w:name="List 2" w:semiHidden="1" w:unhideWhenUsed="1"/>
+    <w:lsdException w:name="List 3" w:semiHidden="1" w:unhideWhenUsed="1"/>
+    <w:lsdException w:name="List 4" w:semiHidden="1" w:unhideWhenUsed="1"/>
+    <w:lsdException w:name="List 5" w:semiHidden="1" w:unhideWhenUsed="1"/>
+    <w:lsdException w:name="List Bullet 2" w:semiHidden="1" w:unhideWhenUsed="1"/>
+    <w:lsdException w:name="List Bullet 3" w:semiHidden="1" w:unhideWhenUsed="1"/>
+    <w:lsdException w:name="List Bullet 4" w:semiHidden="1" w:unhideWhenUsed="1"/>
+    <w:lsdException w:name="List Bullet 5" w:semiHidden="1" w:unhideWhenUsed="1"/>
+    <w:lsdException w:name="List Number 2" w:semiHidden="1" w:unhideWhenUsed="1"/>
+    <w:lsdException w:name="List Number 3" w:semiHidden="1" w:unhideWhenUsed="1"/>
+    <w:lsdException w:name="List Number 4" w:semiHidden="1" w:unhideWhenUsed="1"/>
+    <w:lsdException w:name="List Number 5" w:semiHidden="1" w:unhideWhenUsed="1"/>
+    <w:lsdException w:name="Title" w:uiPriority="10" w:qFormat="1"/>
+    <w:lsdException w:name="Closing" w:semiHidden="1" w:unhideWhenUsed="1"/>
+    <w:lsdException w:name="Signature" w:semiHidden="1" w:unhideWhenUsed="1"/>
+    <w:lsdException w:name="Default Paragraph Font" w:semiHidden="1" w:uiPriority="1" w:unhideWhenUsed="1"/>
+    <w:lsdException w:name="Body Text" w:semiHidden="1" w:unhideWhenUsed="1"/>
+    <w:lsdException w:name="Body Text Indent" w:semiHidden="1" w:unhideWhenUsed="1"/>
+    <w:lsdException w:name="List Continue" w:semiHidden="1" w:unhideWhenUsed="1"/>
+    <w:lsdException w:name="List Continue 2" w:semiHidden="1" w:unhideWhenUsed="1"/>
+    <w:lsdException w:name="List Continue 3" w:semiHidden="1" w:unhideWhenUsed="1"/>
+    <w:lsdException w:name="List Continue 4" w:semiHidden="1" w:unhideWhenUsed="1"/>
+    <w:lsdException w:name="List Continue 5" w:semiHidden="1" w:unhideWhenUsed="1"/>
+    <w:lsdException w:name="Message Header" w:semiHidden="1" w:unhideWhenUsed="1"/>
+    <w:lsdException w:name="Subtitle" w:uiPriority="11" w:qFormat="1"/>
+    <w:lsdException w:name="Salutation" w:semiHidden="1" w:unhideWhenUsed="1"/>
+    <w:lsdException w:name="Date" w:semiHidden="1" w:unhideWhenUsed="1"/>
+    <w:lsdException w:name="Body Text First Indent" w:semiHidden="1" w:unhideWhenUsed="1"/>
+    <w:lsdException w:name="Body Text First Indent 2" w:semiHidden="1" w:unhideWhenUsed="1"/>
+    <w:lsdException w:name="Note Heading" w:semiHidden="1" w:unhideWhenUsed="1"/>
+    <w:lsdException w:name="Body Text 2" w:semiHidden="1" w:unhideWhenUsed="1"/>
+    <w:lsdException w:name="Body Text 3" w:semiHidden="1" w:unhideWhenUsed="1"/>
+    <w:lsdException w:name="Body Text Indent 2" w:semiHidden="1" w:unhideWhenUsed="1"/>
+    <w:lsdException w:name="Body Text Indent 3" w:semiHidden="1" w:unhideWhenUsed="1"/>
+    <w:lsdException w:name="Block Text" w:semiHidden="1" w:unhideWhenUsed="1"/>
+    <w:lsdException w:name="Hyperlink" w:semiHidden="1" w:unhideWhenUsed="1"/>
+    <w:lsdException w:name="FollowedHyperlink" w:semiHidden="1" w:unhideWhenUsed="1"/>
+    <w:lsdException w:name="Strong" w:uiPriority="22" w:qFormat="1"/>
+    <w:lsdException w:name="Emphasis" w:uiPriority="20" w:qFormat="1"/>
+    <w:lsdException w:name="Document Map" w:semiHidden="1" w:unhideWhenUsed="1"/>
+    <w:lsdException w:name="Plain Text" w:semiHidden="1" w:unhideWhenUsed="1"/>
+    <w:lsdException w:name="E-mail Signature" w:semiHidden="1" w:unhideWhenUsed="1"/>
+    <w:lsdException w:name="HTML Top of Form" w:semiHidden="1" w:unhideWhenUsed="1"/>
+    <w:lsdException w:name="HTML Bottom of Form" w:semiHidden="1" w:unhideWhenUsed="1"/>
+    <w:lsdException w:name="Normal (Web)" w:semiHidden="1" w:unhideWhenUsed="1"/>
+    <w:lsdException w:name="HTML Acronym" w:semiHidden="1" w:unhideWhenUsed="1"/>
+    <w:lsdException w:name="HTML Address" w:semiHidden="1" w:unhideWhenUsed="1"/>
+    <w:lsdException w:name="HTML Cite" w:semiHidden="1" w:unhideWhenUsed="1"/>
+    <w:lsdException w:name="HTML Code" w:semiHidden="1" w:unhideWhenUsed="1"/>
+    <w:lsdException w:name="HTML Definition" w:semiHidden="1" w:unhideWhenUsed="1"/>
+    <w:lsdException w:name="HTML Keyboard" w:semiHidden="1" w:unhideWhenUsed="1"/>
+    <w:lsdException w:name="HTML Preformatted" w:semiHidden="1" w:unhideWhenUsed="1"/>
+    <w:lsdException w:name="HTML Sample" w:semiHidden="1" w:unhideWhenUsed="1"/>
+    <w:lsdException w:name="HTML Typewriter" w:semiHidden="1" w:unhideWhenUsed="1"/>
+    <w:lsdException w:name="HTML Variable" w:semiHidden="1" w:unhideWhenUsed="1"/>
+    <w:lsdException w:name="Normal Table" w:semiHidden="1" w:unhideWhenUsed="1"/>
+    <w:lsdException w:name="annotation subject" w:semiHidden="1" w:unhideWhenUsed="1"/>
+    <w:lsdException w:name="No List" w:semiHidden="1" w:unhideWhenUsed="1"/>
+    <w:lsdException w:name="Outline List 1" w:semiHidden="1" w:unhideWhenUsed="1"/>
+    <w:lsdException w:name="Outline List 2" w:semiHidden="1" w:unhideWhenUsed="1"/>
+    <w:lsdException w:name="Outline List 3" w:semiHidden="1" w:unhideWhenUsed="1"/>
+    <w:lsdException w:name="Table Simple 1" w:semiHidden="1" w:unhideWhenUsed="1"/>
+    <w:lsdException w:name="Table Simple 2" w:semiHidden="1" w:unhideWhenUsed="1"/>
+    <w:lsdException w:name="Table Simple 3" w:semiHidden="1" w:unhideWhenUsed="1"/>
+    <w:lsdException w:name="Table Classic 1" w:semiHidden="1" w:unhideWhenUsed="1"/>
+    <w:lsdException w:name="Table Classic 2" w:semiHidden="1" w:unhideWhenUsed="1"/>
+    <w:lsdException w:name="Table Classic 3" w:semiHidden="1" w:unhideWhenUsed="1"/>
+    <w:lsdException w:name="Table Classic 4" w:semiHidden="1" w:unhideWhenUsed="1"/>
+    <w:lsdException w:name="Table Colorful 1" w:semiHidden="1" w:unhideWhenUsed="1"/>
+    <w:lsdException w:name="Table Colorful 2" w:semiHidden="1" w:unhideWhenUsed="1"/>
+    <w:lsdException w:name="Table Colorful 3" w:semiHidden="1" w:unhideWhenUsed="1"/>
+    <w:lsdException w:name="Table Columns 1" w:semiHidden="1" w:unhideWhenUsed="1"/>
+    <w:lsdException w:name="Table Columns 2" w:semiHidden="1" w:unhideWhenUsed="1"/>
+    <w:lsdException w:name="Table Columns 3" w:semiHidden="1" w:unhideWhenUsed="1"/>
+    <w:lsdException w:name="Table Columns 4" w:semiHidden="1" w:unhideWhenUsed="1"/>
+    <w:lsdException w:name="Table Columns 5" w:semiHidden="1" w:unhideWhenUsed="1"/>
+    <w:lsdException w:name="Table Grid 1" w:semiHidden="1" w:unhideWhenUsed="1"/>
+    <w:lsdException w:name="Table Grid 2" w:semiHidden="1" w:unhideWhenUsed="1"/>
+    <w:lsdException w:name="Table Grid 3" w:semiHidden="1" w:unhideWhenUsed="1"/>
+    <w:lsdException w:name="Table Grid 4" w:semiHidden="1" w:unhideWhenUsed="1"/>
+    <w:lsdException w:name="Table Grid 5" w:semiHidden="1" w:unhideWhenUsed="1"/>
+    <w:lsdException w:name="Table Grid 6" w:semiHidden="1" w:unhideWhenUsed="1"/>
+    <w:lsdException w:name="Table Grid 7" w:semiHidden="1" w:unhideWhenUsed="1"/>
+    <w:lsdException w:name="Table Grid 8" w:semiHidden="1" w:unhideWhenUsed="1"/>
+    <w:lsdException w:name="Table List 1" w:semiHidden="1" w:unhideWhenUsed="1"/>
+    <w:lsdException w:name="Table List 2" w:semiHidden="1" w:unhideWhenUsed="1"/>
+    <w:lsdException w:name="Table List 3" w:semiHidden="1" w:unhideWhenUsed="1"/>
+    <w:lsdException w:name="Table List 4" w:semiHidden="1" w:unhideWhenUsed="1"/>
+    <w:lsdException w:name="Table List 5" w:semiHidden="1" w:unhideWhenUsed="1"/>
+    <w:lsdException w:name="Table List 6" w:semiHidden="1" w:unhideWhenUsed="1"/>
+    <w:lsdException w:name="Table List 7" w:semiHidden="1" w:unhideWhenUsed="1"/>
+    <w:lsdException w:name="Table List 8" w:semiHidden="1" w:unhideWhenUsed="1"/>
+    <w:lsdException w:name="Table 3D effects 1" w:semiHidden="1" w:unhideWhenUsed="1"/>
+    <w:lsdException w:name="Table 3D effects 2" w:semiHidden="1" w:unhideWhenUsed="1"/>
+    <w:lsdException w:name="Table 3D effects 3" w:semiHidden="1" w:unhideWhenUsed="1"/>
+    <w:lsdException w:name="Table Contemporary" w:semiHidden="1" w:unhideWhenUsed="1"/>
+    <w:lsdException w:name="Table Elegant" w:semiHidden="1" w:unhideWhenUsed="1"/>
+    <w:lsdException w:name="Table Professional" w:semiHidden="1" w:unhideWhenUsed="1"/>
+    <w:lsdException w:name="Table Subtle 1" w:semiHidden="1" w:unhideWhenUsed="1"/>
+    <w:lsdException w:name="Table Subtle 2" w:semiHidden="1" w:unhideWhenUsed="1"/>
+    <w:lsdException w:name="Table Web 1" w:semiHidden="1" w:unhideWhenUsed="1"/>
+    <w:lsdException w:name="Table Web 2" w:semiHidden="1" w:unhideWhenUsed="1"/>
+    <w:lsdException w:name="Table Web 3" w:semiHidden="1" w:unhideWhenUsed="1"/>
+    <w:lsdException w:name="Balloon Text" w:semiHidden="1" w:unhideWhenUsed="1"/>
+    <w:lsdException w:name="Table Grid" w:uiPriority="59"/>
+    <w:lsdException w:name="Table Theme" w:semiHidden="1" w:unhideWhenUsed="1"/>
+    <w:lsdException w:name="Placeholder Text" w:semiHidden="1"/>
+    <w:lsdException w:name="No Spacing" w:uiPriority="1" w:qFormat="1"/>
+    <w:lsdException w:name="Light Shading" w:uiPriority="60"/>
+    <w:lsdException w:name="Light List" w:uiPriority="61"/>
+    <w:lsdException w:name="Light Grid" w:uiPriority="62"/>
+    <w:lsdException w:name="Medium Shading 1" w:uiPriority="63"/>
+    <w:lsdException w:name="Medium Shading 2" w:uiPriority="64"/>
+    <w:lsdException w:name="Medium List 1" w:uiPriority="65"/>
+    <w:lsdException w:name="Medium List 2" w:uiPriority="66"/>
+    <w:lsdException w:name="Medium Grid 1" w:uiPriority="67"/>
+    <w:lsdException w:name="Medium Grid 2" w:uiPriority="68"/>
+    <w:lsdException w:name="Medium Grid 3" w:uiPriority="69"/>
+    <w:lsdException w:name="Dark List" w:uiPriority="70"/>
+    <w:lsdException w:name="Colorful Shading" w:uiPriority="71"/>
+    <w:lsdException w:name="Colorful List" w:uiPriority="72"/>
+    <w:lsdException w:name="Colorful Grid" w:uiPriority="73"/>
+    <w:lsdException w:name="Light Shading Accent 1" w:uiPriority="60"/>
+    <w:lsdException w:name="Light List Accent 1" w:uiPriority="61"/>
+    <w:lsdException w:name="Light Grid Accent 1" w:uiPriority="62"/>
+    <w:lsdException w:name="Medium Shading 1 Accent 1" w:uiPriority="63"/>
+    <w:lsdException w:name="Medium Shading 2 Accent 1" w:uiPriority="64"/>
+    <w:lsdException w:name="Medium List 1 Accent 1" w:uiPriority="65"/>
+    <w:lsdException w:name="Revision" w:semiHidden="1"/>
+    <w:lsdException w:name="List Paragraph" w:uiPriority="34" w:qFormat="1"/>
+    <w:lsdException w:name="Quote" w:uiPriority="29" w:qFormat="1"/>
+    <w:lsdException w:name="Intense Quote" w:uiPriority="30" w:qFormat="1"/>
+    <w:lsdException w:name="Medium List 2 Accent 1" w:uiPriority="66"/>
+    <w:lsdException w:name="Medium Grid 1 Accent 1" w:uiPriority="67"/>
+    <w:lsdException w:name="Medium Grid 2 Accent 1" w:uiPriority="68"/>
+    <w:lsdException w:name="Medium Grid 3 Accent 1" w:uiPriority="69"/>
+    <w:lsdException w:name="Dark List Accent 1" w:uiPriority="70"/>
+    <w:lsdException w:name="Colorful Shading Accent 1" w:uiPriority="71"/>
+    <w:lsdException w:name="Colorful List Accent 1" w:uiPriority="72"/>
+    <w:lsdException w:name="Colorful Grid Accent 1" w:uiPriority="73"/>
+    <w:lsdException w:name="Light Shading Accent 2" w:uiPriority="60"/>
+    <w:lsdException w:name="Light List Accent 2" w:uiPriority="61"/>
+    <w:lsdException w:name="Light Grid Accent 2" w:uiPriority="62"/>
+    <w:lsdException w:name="Medium Shading 1 Accent 2" w:uiPriority="63"/>
+    <w:lsdException w:name="Medium Shading 2 Accent 2" w:uiPriority="64"/>
+    <w:lsdException w:name="Medium List 1 Accent 2" w:uiPriority="65"/>
+    <w:lsdException w:name="Medium List 2 Accent 2" w:uiPriority="66"/>
+    <w:lsdException w:name="Medium Grid 1 Accent 2" w:uiPriority="67"/>
+    <w:lsdException w:name="Medium Grid 2 Accent 2" w:uiPriority="68"/>
+    <w:lsdException w:name="Medium Grid 3 Accent 2" w:uiPriority="69"/>
+    <w:lsdException w:name="Dark List Accent 2" w:uiPriority="70"/>
+    <w:lsdException w:name="Colorful Shading Accent 2" w:uiPriority="71"/>
+    <w:lsdException w:name="Colorful List Accent 2" w:uiPriority="72"/>
+    <w:lsdException w:name="Colorful Grid Accent 2" w:uiPriority="73"/>
+    <w:lsdException w:name="Light Shading Accent 3" w:uiPriority="60"/>
+    <w:lsdException w:name="Light List Accent 3" w:uiPriority="61"/>
+    <w:lsdException w:name="Light Grid Accent 3" w:uiPriority="62"/>
+    <w:lsdException w:name="Medium Shading 1 Accent 3" w:uiPriority="63"/>
+    <w:lsdException w:name="Medium Shading 2 Accent 3" w:uiPriority="64"/>
+    <w:lsdException w:name="Medium List 1 Accent 3" w:uiPriority="65"/>
+    <w:lsdException w:name="Medium List 2 Accent 3" w:uiPriority="66"/>
+    <w:lsdException w:name="Medium Grid 1 Accent 3" w:uiPriority="67"/>
+    <w:lsdException w:name="Medium Grid 2 Accent 3" w:uiPriority="68"/>
+    <w:lsdException w:name="Medium Grid 3 Accent 3" w:uiPriority="69"/>
+    <w:lsdException w:name="Dark List Accent 3" w:uiPriority="70"/>
+    <w:lsdException w:name="Colorful Shading Accent 3" w:uiPriority="71"/>
+    <w:lsdException w:name="Colorful List Accent 3" w:uiPriority="72"/>
+    <w:lsdException w:name="Colorful Grid Accent 3" w:uiPriority="73"/>
+    <w:lsdException w:name="Light Shading Accent 4" w:uiPriority="60"/>
+    <w:lsdException w:name="Light List Accent 4" w:uiPriority="61"/>
+    <w:lsdException w:name="Light Grid Accent 4" w:uiPriority="62"/>
+    <w:lsdException w:name="Medium Shading 1 Accent 4" w:uiPriority="63"/>
+    <w:lsdException w:name="Medium Shading 2 Accent 4" w:uiPriority="64"/>
+    <w:lsdException w:name="Medium List 1 Accent 4" w:uiPriority="65"/>
+    <w:lsdException w:name="Medium List 2 Accent 4" w:uiPriority="66"/>
+    <w:lsdException w:name="Medium Grid 1 Accent 4" w:uiPriority="67"/>
+    <w:lsdException w:name="Medium Grid 2 Accent 4" w:uiPriority="68"/>
+    <w:lsdException w:name="Medium Grid 3 Accent 4" w:uiPriority="69"/>
+    <w:lsdException w:name="Dark List Accent 4" w:uiPriority="70"/>
+    <w:lsdException w:name="Colorful Shading Accent 4" w:uiPriority="71"/>
+    <w:lsdException w:name="Colorful List Accent 4" w:uiPriority="72"/>
+    <w:lsdException w:name="Colorful Grid Accent 4" w:uiPriority="73"/>
+    <w:lsdException w:name="Light Shading Accent 5" w:uiPriority="60"/>
+    <w:lsdException w:name="Light List Accent 5" w:uiPriority="61"/>
+    <w:lsdException w:name="Light Grid Accent 5" w:uiPriority="62"/>
+    <w:lsdException w:name="Medium Shading 1 Accent 5" w:uiPriority="63"/>
+    <w:lsdException w:name="Medium Shading 2 Accent 5" w:uiPriority="64"/>
+    <w:lsdException w:name="Medium List 1 Accent 5" w:uiPriority="65"/>
+    <w:lsdException w:name="Medium List 2 Accent 5" w:uiPriority="66"/>
+    <w:lsdException w:name="Medium Grid 1 Accent 5" w:uiPriority="67"/>
+    <w:lsdException w:name="Medium Grid 2 Accent 5" w:uiPriority="68"/>
+    <w:lsdException w:name="Medium Grid 3 Accent 5" w:uiPriority="69"/>
+    <w:lsdException w:name="Dark List Accent 5" w:uiPriority="70"/>
+    <w:lsdException w:name="Colorful Shading Accent 5" w:uiPriority="71"/>
+    <w:lsdException w:name="Colorful List Accent 5" w:uiPriority="72"/>
+    <w:lsdException w:name="Colorful Grid Accent 5" w:uiPriority="73"/>
+    <w:lsdException w:name="Light Shading Accent 6" w:uiPriority="60"/>
+    <w:lsdException w:name="Light List Accent 6" w:uiPriority="61"/>
+    <w:lsdException w:name="Light Grid Accent 6" w:uiPriority="62"/>
+    <w:lsdException w:name="Medium Shading 1 Accent 6" w:uiPriority="63"/>
+    <w:lsdException w:name="Medium Shading 2 Accent 6" w:uiPriority="64"/>
+    <w:lsdException w:name="Medium List 1 Accent 6" w:uiPriority="65"/>
+    <w:lsdException w:name="Medium List 2 Accent 6" w:uiPriority="66"/>
+    <w:lsdException w:name="Medium Grid 1 Accent 6" w:uiPriority="67"/>
+    <w:lsdException w:name="Medium Grid 2 Accent 6" w:uiPriority="68"/>
+    <w:lsdException w:name="Medium Grid 3 Accent 6" w:uiPriority="69"/>
+    <w:lsdException w:name="Dark List Accent 6" w:uiPriority="70"/>
+    <w:lsdException w:name="Colorful Shading Accent 6" w:uiPriority="71"/>
+    <w:lsdException w:name="Colorful List Accent 6" w:uiPriority="72"/>
+    <w:lsdException w:name="Colorful Grid Accent 6" w:uiPriority="73"/>
+    <w:lsdException w:name="Subtle Emphasis" w:uiPriority="19" w:qFormat="1"/>
+    <w:lsdException w:name="Intense Emphasis" w:uiPriority="21" w:qFormat="1"/>
+    <w:lsdException w:name="Subtle Reference" w:uiPriority="31" w:qFormat="1"/>
+    <w:lsdException w:name="Intense Reference" w:uiPriority="32" w:qFormat="1"/>
+    <w:lsdException w:name="Book Title" w:uiPriority="33" w:qFormat="1"/>
+    <w:lsdException w:name="Bibliography" w:semiHidden="1" w:uiPriority="37" w:unhideWhenUsed="1"/>
+    <w:lsdException w:name="TOC Heading" w:semiHidden="1" w:uiPriority="39" w:unhideWhenUsed="1" w:qFormat="1"/>
+    <w:lsdException w:name="Plain Table 1" w:uiPriority="41"/>
+    <w:lsdException w:name="Plain Table 2" w:uiPriority="42"/>
+    <w:lsdException w:name="Plain Table 3" w:uiPriority="43"/>
+    <w:lsdException w:name="Plain Table 4" w:uiPriority="44"/>
+    <w:lsdException w:name="Plain Table 5" w:uiPriority="45"/>
+    <w:lsdException w:name="Grid Table Light" w:uiPriority="40"/>
+    <w:lsdException w:name="Grid Table 1 Light" w:uiPriority="46"/>
+    <w:lsdException w:name="Grid Table 2" w:uiPriority="47"/>
+    <w:lsdException w:name="Grid Table 3" w:uiPriority="48"/>
+    <w:lsdException w:name="Grid Table 4" w:uiPriority="49"/>
+    <w:lsdException w:name="Grid Table 5 Dark" w:uiPriority="50"/>
+    <w:lsdException w:name="Grid Table 6 Colorful" w:uiPriority="51"/>
+    <w:lsdException w:name="Grid Table 7 Colorful" w:uiPriority="52"/>
+    <w:lsdException w:name="Grid Table 1 Light Accent 1" w:uiPriority="46"/>
+    <w:lsdException w:name="Grid Table 2 Accent 1" w:uiPriority="47"/>
+    <w:lsdException w:name="Grid Table 3 Accent 1" w:uiPriority="48"/>
+    <w:lsdException w:name="Grid Table 4 Accent 1" w:uiPriority="49"/>
+    <w:lsdException w:name="Grid Table 5 Dark Accent 1" w:uiPriority="50"/>
+    <w:lsdException w:name="Grid Table 6 Colorful Accent 1" w:uiPriority="51"/>
+    <w:lsdException w:name="Grid Table 7 Colorful Accent 1" w:uiPriority="52"/>
+    <w:lsdException w:name="Grid Table 1 Light Accent 2" w:uiPriority="46"/>
+    <w:lsdException w:name="Grid Table 2 Accent 2" w:uiPriority="47"/>
+    <w:lsdException w:name="Grid Table 3 Accent 2" w:uiPriority="48"/>
+    <w:lsdException w:name="Grid Table 4 Accent 2" w:uiPriority="49"/>
+    <w:lsdException w:name="Grid Table 5 Dark Accent 2" w:uiPriority="50"/>
+    <w:lsdException w:name="Grid Table 6 Colorful Accent 2" w:uiPriority="51"/>
+    <w:lsdException w:name="Grid Table 7 Colorful Accent 2" w:uiPriority="52"/>
+    <w:lsdException w:name="Grid Table 1 Light Accent 3" w:uiPriority="46"/>
+    <w:lsdException w:name="Grid Table 2 Accent 3" w:uiPriority="47"/>
+    <w:lsdException w:name="Grid Table 3 Accent 3" w:uiPriority="48"/>
+    <w:lsdException w:name="Grid Table 4 Accent 3" w:uiPriority="49"/>
+    <w:lsdException w:name="Grid Table 5 Dark Accent 3" w:uiPriority="50"/>
+    <w:lsdException w:name="Grid Table 6 Colorful Accent 3" w:uiPriority="51"/>
+    <w:lsdException w:name="Grid Table 7 Colorful Accent 3" w:uiPriority="52"/>
+    <w:lsdException w:name="Grid Table 1 Light Accent 4" w:uiPriority="46"/>
+    <w:lsdException w:name="Grid Table 2 Accent 4" w:uiPriority="47"/>
+    <w:lsdException w:name="Grid Table 3 Accent 4" w:uiPriority="48"/>
+    <w:lsdException w:name="Grid Table 4 Accent 4" w:uiPriority="49"/>
+    <w:lsdException w:name="Grid Table 5 Dark Accent 4" w:uiPriority="50"/>
+    <w:lsdException w:name="Grid Table 6 Colorful Accent 4" w:uiPriority="51"/>
+    <w:lsdException w:name="Grid Table 7 Colorful Accent 4" w:uiPriority="52"/>
+    <w:lsdException w:name="Grid Table 1 Light Accent 5" w:uiPriority="46"/>
+    <w:lsdException w:name="Grid Table 2 Accent 5" w:uiPriority="47"/>
+    <w:lsdException w:name="Grid Table 3 Accent 5" w:uiPriority="48"/>
+    <w:lsdException w:name="Grid Table 4 Accent 5" w:uiPriority="49"/>
+    <w:lsdException w:name="Grid Table 5 Dark Accent 5" w:uiPriority="50"/>
+    <w:lsdException w:name="Grid Table 6 Colorful Accent 5" w:uiPriority="51"/>
+    <w:lsdException w:name="Grid Table 7 Colorful Accent 5" w:uiPriority="52"/>
+    <w:lsdException w:name="Grid Table 1 Light Accent 6" w:uiPriority="46"/>
+    <w:lsdException w:name="Grid Table 2 Accent 6" w:uiPriority="47"/>
+    <w:lsdException w:name="Grid Table 3 Accent 6" w:uiPriority="48"/>
+    <w:lsdException w:name="Grid Table 4 Accent 6" w:uiPriority="49"/>
+    <w:lsdException w:name="Grid Table 5 Dark Accent 6" w:uiPriority="50"/>
+    <w:lsdException w:name="Grid Table 6 Colorful Accent 6" w:uiPriority="51"/>
+    <w:lsdException w:name="Grid Table 7 Colorful Accent 6" w:uiPriority="52"/>
+    <w:lsdException w:name="List Table 1 Light" w:uiPriority="46"/>
+    <w:lsdException w:name="List Table 2" w:uiPriority="47"/>
+    <w:lsdException w:name="List Table 3" w:uiPriority="48"/>
+    <w:lsdException w:name="List Table 4" w:uiPriority="49"/>
+    <w:lsdException w:name="List Table 5 Dark" w:uiPriority="50"/>
+    <w:lsdException w:name="List Table 6 Colorful" w:uiPriority="51"/>
+    <w:lsdException w:name="List Table 7 Colorful" w:uiPriority="52"/>
+    <w:lsdException w:name="List Table 1 Light Accent 1" w:uiPriority="46"/>
+    <w:lsdException w:name="List Table 2 Accent 1" w:uiPriority="47"/>
+    <w:lsdException w:name="List Table 3 Accent 1" w:uiPriority="48"/>
+    <w:lsdException w:name="List Table 4 Accent 1" w:uiPriority="49"/>
+    <w:lsdException w:name="List Table 5 Dark Accent 1" w:uiPriority="50"/>
+    <w:lsdException w:name="List Table 6 Colorful Accent 1" w:uiPriority="51"/>
+    <w:lsdException w:name="List Table 7 Colorful Accent 1" w:uiPriority="52"/>
+    <w:lsdException w:name="List Table 1 Light Accent 2" w:uiPriority="46"/>
+    <w:lsdException w:name="List Table 2 Accent 2" w:uiPriority="47"/>
+    <w:lsdException w:name="List Table 3 Accent 2" w:uiPriority="48"/>
+    <w:lsdException w:name="List Table 4 Accent 2" w:uiPriority="49"/>
+    <w:lsdException w:name="List Table 5 Dark Accent 2" w:uiPriority="50"/>
+    <w:lsdException w:name="List Table 6 Colorful Accent 2" w:uiPriority="51"/>
+    <w:lsdException w:name="List Table 7 Colorful Accent 2" w:uiPriority="52"/>
+    <w:lsdException w:name="List Table 1 Light Accent 3" w:uiPriority="46"/>
+    <w:lsdException w:name="List Table 2 Accent 3" w:uiPriority="47"/>
+    <w:lsdException w:name="List Table 3 Accent 3" w:uiPriority="48"/>
+    <w:lsdException w:name="List Table 4 Accent 3" w:uiPriority="49"/>
+    <w:lsdException w:name="List Table 5 Dark Accent 3" w:uiPriority="50"/>
+    <w:lsdException w:name="List Table 6 Colorful Accent 3" w:uiPriority="51"/>
+    <w:lsdException w:name="List Table 7 Colorful Accent 3" w:uiPriority="52"/>
+    <w:lsdException w:name="List Table 1 Light Accent 4" w:uiPriority="46"/>
+    <w:lsdException w:name="List Table 2 Accent 4" w:uiPriority="47"/>
+    <w:lsdException w:name="List Table 3 Accent 4" w:uiPriority="48"/>
+    <w:lsdException w:name="List Table 4 Accent 4" w:uiPriority="49"/>
+    <w:lsdException w:name="List Table 5 Dark Accent 4" w:uiPriority="50"/>
+    <w:lsdException w:name="List Table 6 Colorful Accent 4" w:uiPriority="51"/>
+    <w:lsdException w:name="List Table 7 Colorful Accent 4" w:uiPriority="52"/>
+    <w:lsdException w:name="List Table 1 Light Accent 5" w:uiPriority="46"/>
+    <w:lsdException w:name="List Table 2 Accent 5" w:uiPriority="47"/>
+    <w:lsdException w:name="List Table 3 Accent 5" w:uiPriority="48"/>
+    <w:lsdException w:name="List Table 4 Accent 5" w:uiPriority="49"/>
+    <w:lsdException w:name="List Table 5 Dark Accent 5" w:uiPriority="50"/>
+    <w:lsdException w:name="List Table 6 Colorful Accent 5" w:uiPriority="51"/>
+    <w:lsdException w:name="List Table 7 Colorful Accent 5" w:uiPriority="52"/>
+    <w:lsdException w:name="List Table 1 Light Accent 6" w:uiPriority="46"/>
+    <w:lsdException w:name="List Table 2 Accent 6" w:uiPriority="47"/>
+    <w:lsdException w:name="List Table 3 Accent 6" w:uiPriority="48"/>
+    <w:lsdException w:name="List Table 4 Accent 6" w:uiPriority="49"/>
+    <w:lsdException w:name="List Table 5 Dark Accent 6" w:uiPriority="50"/>
+    <w:lsdException w:name="List Table 6 Colorful Accent 6" w:uiPriority="51"/>
+    <w:lsdException w:name="List Table 7 Colorful Accent 6" w:uiPriority="52"/>
   </w:latentStyles>
   <w:style w:type="paragraph" w:default="1" w:styleId="Normal">
     <w:name w:val="Normal"/>
@@ -2976,7 +2698,7 @@
 <file path=word/charts/chart1.xml><?xml version="1.0" encoding="utf-8"?>
 <c:chartSpace xmlns:c="http://schemas.openxmlformats.org/drawingml/2006/chart" xmlns:a="http://schemas.openxmlformats.org/drawingml/2006/main" xmlns:r="http://schemas.openxmlformats.org/officeDocument/2006/relationships">
   <c:date1904 val="0"/>
-  <c:lang val="es-MX"/>
+  <c:lang val="es-ES"/>
   <c:roundedCorners val="0"/>
   <mc:AlternateContent xmlns:mc="http://schemas.openxmlformats.org/markup-compatibility/2006">
     <mc:Choice xmlns:c14="http://schemas.microsoft.com/office/drawing/2007/8/2/chart" Requires="c14">
@@ -3179,11 +2901,11 @@
         </c:dLbls>
         <c:marker val="1"/>
         <c:smooth val="0"/>
-        <c:axId val="215353600"/>
-        <c:axId val="215359872"/>
+        <c:axId val="-1876364176"/>
+        <c:axId val="-1876358192"/>
       </c:lineChart>
       <c:catAx>
-        <c:axId val="215353600"/>
+        <c:axId val="-1876364176"/>
         <c:scaling>
           <c:orientation val="minMax"/>
         </c:scaling>
@@ -3226,7 +2948,7 @@
             <a:endParaRPr lang="es-MX"/>
           </a:p>
         </c:txPr>
-        <c:crossAx val="215359872"/>
+        <c:crossAx val="-1876358192"/>
         <c:crosses val="autoZero"/>
         <c:auto val="1"/>
         <c:lblAlgn val="ctr"/>
@@ -3234,7 +2956,7 @@
         <c:noMultiLvlLbl val="0"/>
       </c:catAx>
       <c:valAx>
-        <c:axId val="215359872"/>
+        <c:axId val="-1876358192"/>
         <c:scaling>
           <c:orientation val="minMax"/>
         </c:scaling>
@@ -3285,7 +3007,7 @@
             <a:endParaRPr lang="es-MX"/>
           </a:p>
         </c:txPr>
-        <c:crossAx val="215353600"/>
+        <c:crossAx val="-1876364176"/>
         <c:crosses val="autoZero"/>
         <c:crossBetween val="between"/>
       </c:valAx>
@@ -3366,7 +3088,7 @@
 <file path=word/charts/chart2.xml><?xml version="1.0" encoding="utf-8"?>
 <c:chartSpace xmlns:c="http://schemas.openxmlformats.org/drawingml/2006/chart" xmlns:a="http://schemas.openxmlformats.org/drawingml/2006/main" xmlns:r="http://schemas.openxmlformats.org/officeDocument/2006/relationships">
   <c:date1904 val="0"/>
-  <c:lang val="es-MX"/>
+  <c:lang val="es-ES"/>
   <c:roundedCorners val="0"/>
   <mc:AlternateContent xmlns:mc="http://schemas.openxmlformats.org/markup-compatibility/2006">
     <mc:Choice xmlns:c14="http://schemas.microsoft.com/office/drawing/2007/8/2/chart" Requires="c14">
@@ -3615,11 +3337,11 @@
           <c:showPercent val="0"/>
           <c:showBubbleSize val="0"/>
         </c:dLbls>
-        <c:axId val="215413888"/>
-        <c:axId val="215415808"/>
+        <c:axId val="-1876363632"/>
+        <c:axId val="-1876363088"/>
       </c:radarChart>
       <c:catAx>
-        <c:axId val="215413888"/>
+        <c:axId val="-1876363632"/>
         <c:scaling>
           <c:orientation val="minMax"/>
         </c:scaling>
@@ -3662,7 +3384,7 @@
             <a:endParaRPr lang="es-MX"/>
           </a:p>
         </c:txPr>
-        <c:crossAx val="215415808"/>
+        <c:crossAx val="-1876363088"/>
         <c:crosses val="autoZero"/>
         <c:auto val="1"/>
         <c:lblAlgn val="ctr"/>
@@ -3670,7 +3392,7 @@
         <c:noMultiLvlLbl val="0"/>
       </c:catAx>
       <c:valAx>
-        <c:axId val="215415808"/>
+        <c:axId val="-1876363088"/>
         <c:scaling>
           <c:orientation val="minMax"/>
         </c:scaling>
@@ -3721,7 +3443,7 @@
             <a:endParaRPr lang="es-MX"/>
           </a:p>
         </c:txPr>
-        <c:crossAx val="215413888"/>
+        <c:crossAx val="-1876363632"/>
         <c:crosses val="autoZero"/>
         <c:crossBetween val="between"/>
       </c:valAx>
@@ -4089,7 +3811,7 @@
 </file>
 
 <file path=customXml/itemProps1.xml><?xml version="1.0" encoding="utf-8"?>
-<ds:datastoreItem xmlns:ds="http://schemas.openxmlformats.org/officeDocument/2006/customXml" ds:itemID="{601C1205-CA86-4ED8-9FA3-E6CCC61C2496}">
+<ds:datastoreItem xmlns:ds="http://schemas.openxmlformats.org/officeDocument/2006/customXml" ds:itemID="{3B775A0C-075E-44F1-8CE7-D436DD9EFB8F}">
   <ds:schemaRefs>
     <ds:schemaRef ds:uri="http://schemas.openxmlformats.org/officeDocument/2006/bibliography"/>
   </ds:schemaRefs>

</xml_diff>